<commit_message>
新增Shortest Path Length Problem三個Algo: Dijkstra、Bellman-ford、floyd-warshall
</commit_message>
<xml_diff>
--- a/Ch6-Graph/Ch6-Graph.docx
+++ b/Ch6-Graph/Ch6-Graph.docx
@@ -6447,11 +6447,6 @@
     </w:p>
     <w:p/>
     <w:p>
-      <w:pPr>
-        <w:rPr>
-          <w:rFonts w:hint="eastAsia"/>
-        </w:rPr>
-      </w:pPr>
       <w:r>
         <w:rPr>
           <w:rFonts w:hint="eastAsia"/>
@@ -6490,11 +6485,6 @@
       </w:r>
     </w:p>
     <w:p>
-      <w:pPr>
-        <w:rPr>
-          <w:rFonts w:hint="eastAsia"/>
-        </w:rPr>
-      </w:pPr>
       <w:r>
         <w:rPr>
           <w:rFonts w:hint="eastAsia"/>
@@ -6562,11 +6552,6 @@
     </w:p>
     <w:p/>
     <w:p>
-      <w:pPr>
-        <w:rPr>
-          <w:rFonts w:hint="eastAsia"/>
-        </w:rPr>
-      </w:pPr>
       <w:r>
         <w:rPr>
           <w:rFonts w:hint="eastAsia"/>
@@ -6895,11 +6880,6 @@
       </w:r>
     </w:p>
     <w:p>
-      <w:pPr>
-        <w:rPr>
-          <w:rFonts w:hint="eastAsia"/>
-        </w:rPr>
-      </w:pPr>
       <w:r>
         <w:t>Total Time: E*O(logE) = O(ElogE)</w:t>
       </w:r>
@@ -6951,11 +6931,6 @@
       </w:r>
     </w:p>
     <w:p>
-      <w:pPr>
-        <w:rPr>
-          <w:rFonts w:hint="eastAsia"/>
-        </w:rPr>
-      </w:pPr>
       <w:r>
         <w:rPr>
           <w:rFonts w:hint="eastAsia"/>
@@ -7112,11 +7087,6 @@
       </w:r>
     </w:p>
     <w:p>
-      <w:pPr>
-        <w:rPr>
-          <w:rFonts w:hint="eastAsia"/>
-        </w:rPr>
-      </w:pPr>
       <w:r>
         <w:rPr>
           <w:rFonts w:hint="eastAsia"/>
@@ -7156,6 +7126,1523 @@
       </w:r>
     </w:p>
     <w:p>
+      <w:r>
+        <w:rPr>
+          <w:rFonts w:hint="eastAsia"/>
+        </w:rPr>
+        <w:t>[DS</w:t>
+      </w:r>
+      <w:r>
+        <w:rPr>
+          <w:rFonts w:hint="eastAsia"/>
+        </w:rPr>
+        <w:t>版</w:t>
+      </w:r>
+      <w:r>
+        <w:rPr>
+          <w:rFonts w:hint="eastAsia"/>
+        </w:rPr>
+        <w:t>]</w:t>
+      </w:r>
+    </w:p>
+    <w:p>
+      <w:r>
+        <w:rPr>
+          <w:rFonts w:hint="eastAsia"/>
+        </w:rPr>
+        <w:t>令</w:t>
+      </w:r>
+      <w:r>
+        <w:rPr>
+          <w:rFonts w:hint="eastAsia"/>
+        </w:rPr>
+        <w:t>G=(V,E)</w:t>
+      </w:r>
+      <w:r>
+        <w:rPr>
+          <w:rFonts w:hint="eastAsia"/>
+        </w:rPr>
+        <w:t>是</w:t>
+      </w:r>
+      <w:r>
+        <w:rPr>
+          <w:rFonts w:hint="eastAsia"/>
+        </w:rPr>
+        <w:t>Connected</w:t>
+      </w:r>
+      <w:r>
+        <w:rPr>
+          <w:rFonts w:hint="eastAsia"/>
+        </w:rPr>
+        <w:t>無向圖，</w:t>
+      </w:r>
+      <w:r>
+        <w:rPr>
+          <w:rFonts w:hint="eastAsia"/>
+        </w:rPr>
+        <w:t>V={1,2,3...n}</w:t>
+      </w:r>
+      <w:r>
+        <w:rPr>
+          <w:rFonts w:hint="eastAsia"/>
+        </w:rPr>
+        <w:t>，</w:t>
+      </w:r>
+      <w:r>
+        <w:rPr>
+          <w:rFonts w:hint="eastAsia"/>
+        </w:rPr>
+        <w:t xml:space="preserve">U={1} // </w:t>
+      </w:r>
+      <w:r>
+        <w:rPr>
+          <w:rFonts w:hint="eastAsia"/>
+        </w:rPr>
+        <w:t>視為</w:t>
+      </w:r>
+      <w:r>
+        <w:rPr>
+          <w:rFonts w:hint="eastAsia"/>
+        </w:rPr>
+        <w:t>Start Vertex</w:t>
+      </w:r>
+      <w:r>
+        <w:rPr>
+          <w:rFonts w:hint="eastAsia"/>
+        </w:rPr>
+        <w:t>，</w:t>
+      </w:r>
+      <w:r>
+        <w:rPr>
+          <w:rFonts w:hint="eastAsia"/>
+        </w:rPr>
+        <w:t>could be any Vertex</w:t>
+      </w:r>
+    </w:p>
+    <w:p>
+      <w:r>
+        <w:t>Steps:</w:t>
+      </w:r>
+    </w:p>
+    <w:p>
+      <w:r>
+        <w:rPr>
+          <w:rFonts w:hint="eastAsia"/>
+        </w:rPr>
+        <w:t>1.</w:t>
+      </w:r>
+      <w:r>
+        <w:rPr>
+          <w:rFonts w:hint="eastAsia"/>
+        </w:rPr>
+        <w:t>挑出最小成本的邊</w:t>
+      </w:r>
+      <w:r>
+        <w:rPr>
+          <w:rFonts w:hint="eastAsia"/>
+        </w:rPr>
+        <w:t>(u,v)</w:t>
+      </w:r>
+      <w:r>
+        <w:rPr>
+          <w:rFonts w:hint="eastAsia"/>
+        </w:rPr>
+        <w:t>，且</w:t>
+      </w:r>
+      <w:r>
+        <w:rPr>
+          <w:rFonts w:hint="eastAsia"/>
+        </w:rPr>
+        <w:t xml:space="preserve">u </w:t>
+      </w:r>
+      <w:r>
+        <w:rPr>
+          <w:rFonts w:hint="eastAsia"/>
+        </w:rPr>
+        <w:t>ε</w:t>
+      </w:r>
+      <w:r>
+        <w:rPr>
+          <w:rFonts w:hint="eastAsia"/>
+        </w:rPr>
+        <w:t xml:space="preserve"> U</w:t>
+      </w:r>
+      <w:r>
+        <w:rPr>
+          <w:rFonts w:hint="eastAsia"/>
+        </w:rPr>
+        <w:t>，</w:t>
+      </w:r>
+      <w:r>
+        <w:rPr>
+          <w:rFonts w:hint="eastAsia"/>
+        </w:rPr>
+        <w:t xml:space="preserve">v </w:t>
+      </w:r>
+      <w:r>
+        <w:rPr>
+          <w:rFonts w:hint="eastAsia"/>
+        </w:rPr>
+        <w:t>ε</w:t>
+      </w:r>
+      <w:r>
+        <w:rPr>
+          <w:rFonts w:hint="eastAsia"/>
+        </w:rPr>
+        <w:t xml:space="preserve"> V-U</w:t>
+      </w:r>
+    </w:p>
+    <w:p>
+      <w:r>
+        <w:rPr>
+          <w:rFonts w:hint="eastAsia"/>
+        </w:rPr>
+        <w:t>2.</w:t>
+      </w:r>
+      <w:r>
+        <w:rPr>
+          <w:rFonts w:hint="eastAsia"/>
+        </w:rPr>
+        <w:t>加入</w:t>
+      </w:r>
+      <w:r>
+        <w:rPr>
+          <w:rFonts w:hint="eastAsia"/>
+        </w:rPr>
+        <w:t>(u,v)</w:t>
+      </w:r>
+      <w:r>
+        <w:rPr>
+          <w:rFonts w:hint="eastAsia"/>
+        </w:rPr>
+        <w:t>到</w:t>
+      </w:r>
+      <w:r>
+        <w:rPr>
+          <w:rFonts w:hint="eastAsia"/>
+        </w:rPr>
+        <w:t>S</w:t>
+      </w:r>
+      <w:r>
+        <w:rPr>
+          <w:rFonts w:hint="eastAsia"/>
+        </w:rPr>
+        <w:t>中，且將</w:t>
+      </w:r>
+      <w:r>
+        <w:rPr>
+          <w:rFonts w:hint="eastAsia"/>
+        </w:rPr>
+        <w:t>v</w:t>
+      </w:r>
+      <w:r>
+        <w:rPr>
+          <w:rFonts w:hint="eastAsia"/>
+        </w:rPr>
+        <w:t>點至</w:t>
+      </w:r>
+      <w:r>
+        <w:rPr>
+          <w:rFonts w:hint="eastAsia"/>
+        </w:rPr>
+        <w:t>V-U</w:t>
+      </w:r>
+      <w:r>
+        <w:rPr>
+          <w:rFonts w:hint="eastAsia"/>
+        </w:rPr>
+        <w:t>中移除，加入</w:t>
+      </w:r>
+      <w:r>
+        <w:rPr>
+          <w:rFonts w:hint="eastAsia"/>
+        </w:rPr>
+        <w:t>U</w:t>
+      </w:r>
+      <w:r>
+        <w:rPr>
+          <w:rFonts w:hint="eastAsia"/>
+        </w:rPr>
+        <w:t>中</w:t>
+      </w:r>
+    </w:p>
+    <w:p>
+      <w:r>
+        <w:rPr>
+          <w:rFonts w:hint="eastAsia"/>
+        </w:rPr>
+        <w:t>3.Repeat 1~2 Until U=V or E</w:t>
+      </w:r>
+      <w:r>
+        <w:rPr>
+          <w:rFonts w:hint="eastAsia"/>
+        </w:rPr>
+        <w:t>為空</w:t>
+      </w:r>
+    </w:p>
+    <w:p>
+      <w:r>
+        <w:rPr>
+          <w:rFonts w:hint="eastAsia"/>
+        </w:rPr>
+        <w:t>4.if S has &lt; (n-1)</w:t>
+      </w:r>
+      <w:r>
+        <w:rPr>
+          <w:rFonts w:hint="eastAsia"/>
+        </w:rPr>
+        <w:t>條邊</w:t>
+      </w:r>
+      <w:r>
+        <w:rPr>
+          <w:rFonts w:hint="eastAsia"/>
+        </w:rPr>
+        <w:t xml:space="preserve"> then "No Spanning Tree"</w:t>
+      </w:r>
+    </w:p>
+    <w:p>
+      <w:r>
+        <w:rPr>
+          <w:rFonts w:hint="eastAsia"/>
+        </w:rPr>
+        <w:t>Time:O(n</w:t>
+      </w:r>
+      <w:r>
+        <w:rPr>
+          <w:rFonts w:hint="eastAsia"/>
+        </w:rPr>
+        <w:t>平方</w:t>
+      </w:r>
+      <w:r>
+        <w:rPr>
+          <w:rFonts w:hint="eastAsia"/>
+        </w:rPr>
+        <w:t>) or O(V</w:t>
+      </w:r>
+      <w:r>
+        <w:rPr>
+          <w:rFonts w:hint="eastAsia"/>
+        </w:rPr>
+        <w:t>平方</w:t>
+      </w:r>
+      <w:r>
+        <w:rPr>
+          <w:rFonts w:hint="eastAsia"/>
+        </w:rPr>
+        <w:t>)</w:t>
+      </w:r>
+      <w:r>
+        <w:rPr>
+          <w:rFonts w:hint="eastAsia"/>
+        </w:rPr>
+        <w:t>，因為</w:t>
+      </w:r>
+      <w:r>
+        <w:rPr>
+          <w:rFonts w:hint="eastAsia"/>
+        </w:rPr>
+        <w:t>Based on Adjacency Matrix</w:t>
+      </w:r>
+    </w:p>
+    <w:p/>
+    <w:p>
+      <w:r>
+        <w:t>[Algo</w:t>
+      </w:r>
+      <w:r>
+        <w:rPr>
+          <w:rFonts w:hint="eastAsia"/>
+        </w:rPr>
+        <w:t>版</w:t>
+      </w:r>
+      <w:r>
+        <w:rPr>
+          <w:rFonts w:hint="eastAsia"/>
+        </w:rPr>
+        <w:t>]</w:t>
+      </w:r>
+    </w:p>
+    <w:p>
+      <w:r>
+        <w:rPr>
+          <w:rFonts w:hint="eastAsia"/>
+        </w:rPr>
+        <w:t>Time</w:t>
+      </w:r>
+      <w:r>
+        <w:rPr>
+          <w:rFonts w:hint="eastAsia"/>
+        </w:rPr>
+        <w:t>分析</w:t>
+      </w:r>
+      <w:r>
+        <w:rPr>
+          <w:rFonts w:hint="eastAsia"/>
+        </w:rPr>
+        <w:t>:</w:t>
+      </w:r>
+    </w:p>
+    <w:p>
+      <w:r>
+        <w:rPr>
+          <w:rFonts w:hint="eastAsia"/>
+        </w:rPr>
+        <w:t>[</w:t>
+      </w:r>
+      <w:r>
+        <w:rPr>
+          <w:rFonts w:hint="eastAsia"/>
+        </w:rPr>
+        <w:t>法一</w:t>
+      </w:r>
+      <w:r>
+        <w:rPr>
+          <w:rFonts w:hint="eastAsia"/>
+        </w:rPr>
+        <w:t>]:priority Queue</w:t>
+      </w:r>
+      <w:r>
+        <w:rPr>
+          <w:rFonts w:hint="eastAsia"/>
+        </w:rPr>
+        <w:t>用</w:t>
+      </w:r>
+      <w:r>
+        <w:rPr>
+          <w:rFonts w:hint="eastAsia"/>
+        </w:rPr>
+        <w:t>Binary Heap</w:t>
+      </w:r>
+      <w:r>
+        <w:rPr>
+          <w:rFonts w:hint="eastAsia"/>
+        </w:rPr>
+        <w:t>製作</w:t>
+      </w:r>
+      <w:r>
+        <w:rPr>
+          <w:rFonts w:hint="eastAsia"/>
+        </w:rPr>
+        <w:t>(Min-Heap)</w:t>
+      </w:r>
+    </w:p>
+    <w:p>
+      <w:r>
+        <w:rPr>
+          <w:rFonts w:hint="eastAsia"/>
+        </w:rPr>
+        <w:t>Time = O(V)(</w:t>
+      </w:r>
+      <w:r>
+        <w:rPr>
+          <w:rFonts w:hint="eastAsia"/>
+        </w:rPr>
+        <w:t>初值</w:t>
+      </w:r>
+      <w:r>
+        <w:rPr>
+          <w:rFonts w:hint="eastAsia"/>
+        </w:rPr>
+        <w:t>) + O(V)(</w:t>
+      </w:r>
+      <w:r>
+        <w:rPr>
+          <w:rFonts w:hint="eastAsia"/>
+        </w:rPr>
+        <w:t>建</w:t>
+      </w:r>
+      <w:r>
+        <w:rPr>
+          <w:rFonts w:hint="eastAsia"/>
+        </w:rPr>
+        <w:t>Heap) + O(logV)*V</w:t>
+      </w:r>
+      <w:r>
+        <w:rPr>
+          <w:rFonts w:hint="eastAsia"/>
+        </w:rPr>
+        <w:t>次</w:t>
+      </w:r>
+      <w:r>
+        <w:rPr>
+          <w:rFonts w:hint="eastAsia"/>
+        </w:rPr>
+        <w:t>(Extract-Min(Q)) + O(logV)*2E(decrease key</w:t>
+      </w:r>
+      <w:r>
+        <w:rPr>
+          <w:rFonts w:hint="eastAsia"/>
+        </w:rPr>
+        <w:t>動作</w:t>
+      </w:r>
+      <w:r>
+        <w:rPr>
+          <w:rFonts w:hint="eastAsia"/>
+        </w:rPr>
+        <w:t>)</w:t>
+      </w:r>
+    </w:p>
+    <w:p>
+      <w:r>
+        <w:rPr>
+          <w:rFonts w:hint="eastAsia"/>
+        </w:rPr>
+        <w:t>一般而言，</w:t>
+      </w:r>
+      <w:r>
+        <w:rPr>
+          <w:rFonts w:hint="eastAsia"/>
+        </w:rPr>
+        <w:t>E</w:t>
+      </w:r>
+      <w:r>
+        <w:rPr>
+          <w:rFonts w:hint="eastAsia"/>
+        </w:rPr>
+        <w:t>會大於</w:t>
+      </w:r>
+      <w:r>
+        <w:rPr>
+          <w:rFonts w:hint="eastAsia"/>
+        </w:rPr>
+        <w:t>V (</w:t>
+      </w:r>
+      <w:r>
+        <w:rPr>
+          <w:rFonts w:hint="eastAsia"/>
+        </w:rPr>
+        <w:t>因為</w:t>
+      </w:r>
+      <w:r>
+        <w:rPr>
+          <w:rFonts w:hint="eastAsia"/>
+        </w:rPr>
+        <w:t>E&gt;=(V-1))</w:t>
+      </w:r>
+    </w:p>
+    <w:p>
+      <w:r>
+        <w:rPr>
+          <w:rFonts w:hint="eastAsia"/>
+        </w:rPr>
+        <w:t>所以</w:t>
+      </w:r>
+      <w:r>
+        <w:rPr>
+          <w:rFonts w:hint="eastAsia"/>
+        </w:rPr>
+        <w:t xml:space="preserve">Prim's Time: O(ElogV) =&gt; </w:t>
+      </w:r>
+      <w:r>
+        <w:rPr>
+          <w:rFonts w:hint="eastAsia"/>
+        </w:rPr>
+        <w:t>與</w:t>
+      </w:r>
+      <w:r>
+        <w:rPr>
+          <w:rFonts w:hint="eastAsia"/>
+        </w:rPr>
+        <w:t>Kruskal's algo</w:t>
+      </w:r>
+      <w:r>
+        <w:rPr>
+          <w:rFonts w:hint="eastAsia"/>
+        </w:rPr>
+        <w:t>相同</w:t>
+      </w:r>
+    </w:p>
+    <w:p>
+      <w:r>
+        <w:rPr>
+          <w:rFonts w:hint="eastAsia"/>
+        </w:rPr>
+        <w:t>[</w:t>
+      </w:r>
+      <w:r>
+        <w:rPr>
+          <w:rFonts w:hint="eastAsia"/>
+        </w:rPr>
+        <w:t>法二</w:t>
+      </w:r>
+      <w:r>
+        <w:rPr>
+          <w:rFonts w:hint="eastAsia"/>
+        </w:rPr>
+        <w:t>]:priority Queue</w:t>
+      </w:r>
+      <w:r>
+        <w:rPr>
+          <w:rFonts w:hint="eastAsia"/>
+        </w:rPr>
+        <w:t>用</w:t>
+      </w:r>
+      <w:r>
+        <w:rPr>
+          <w:rFonts w:hint="eastAsia"/>
+        </w:rPr>
+        <w:t>Fib. Heap</w:t>
+      </w:r>
+      <w:r>
+        <w:rPr>
+          <w:rFonts w:hint="eastAsia"/>
+        </w:rPr>
+        <w:t>製作，可加速</w:t>
+      </w:r>
+      <w:r>
+        <w:rPr>
+          <w:rFonts w:hint="eastAsia"/>
+        </w:rPr>
+        <w:t>decrease key</w:t>
+      </w:r>
+      <w:r>
+        <w:rPr>
+          <w:rFonts w:hint="eastAsia"/>
+        </w:rPr>
+        <w:t>之動作</w:t>
+      </w:r>
+      <w:r>
+        <w:rPr>
+          <w:rFonts w:hint="eastAsia"/>
+        </w:rPr>
+        <w:t xml:space="preserve"> =&gt; O(1)Time in amorized cost</w:t>
+      </w:r>
+    </w:p>
+    <w:p>
+      <w:r>
+        <w:rPr>
+          <w:rFonts w:hint="eastAsia"/>
+        </w:rPr>
+        <w:t>Time = O(V) + O(V) + O(logV)*V</w:t>
+      </w:r>
+      <w:r>
+        <w:rPr>
+          <w:rFonts w:hint="eastAsia"/>
+        </w:rPr>
+        <w:t>次</w:t>
+      </w:r>
+      <w:r>
+        <w:rPr>
+          <w:rFonts w:hint="eastAsia"/>
+        </w:rPr>
+        <w:t xml:space="preserve"> + O(1)*2E = O(V) + O(logV)*V</w:t>
+      </w:r>
+      <w:r>
+        <w:rPr>
+          <w:rFonts w:hint="eastAsia"/>
+        </w:rPr>
+        <w:t>次</w:t>
+      </w:r>
+      <w:r>
+        <w:rPr>
+          <w:rFonts w:hint="eastAsia"/>
+        </w:rPr>
+        <w:t xml:space="preserve"> + O(E)</w:t>
+      </w:r>
+    </w:p>
+    <w:p>
+      <w:r>
+        <w:t>= O(VlogV + E)</w:t>
+      </w:r>
+    </w:p>
+    <w:p/>
+    <w:p>
+      <w:r>
+        <w:t>Sollin's Algo</w:t>
+      </w:r>
+    </w:p>
+    <w:p>
+      <w:r>
+        <w:rPr>
+          <w:rFonts w:hint="eastAsia"/>
+        </w:rPr>
+        <w:t>[DS</w:t>
+      </w:r>
+      <w:r>
+        <w:rPr>
+          <w:rFonts w:hint="eastAsia"/>
+        </w:rPr>
+        <w:t>版本才有</w:t>
+      </w:r>
+      <w:r>
+        <w:rPr>
+          <w:rFonts w:hint="eastAsia"/>
+        </w:rPr>
+        <w:t>]</w:t>
+      </w:r>
+    </w:p>
+    <w:p>
+      <w:r>
+        <w:rPr>
+          <w:rFonts w:hint="eastAsia"/>
+        </w:rPr>
+        <w:t xml:space="preserve">Initially, </w:t>
+      </w:r>
+      <w:r>
+        <w:rPr>
+          <w:rFonts w:hint="eastAsia"/>
+        </w:rPr>
+        <w:t>各頂點視為獨立</w:t>
+      </w:r>
+      <w:r>
+        <w:rPr>
+          <w:rFonts w:hint="eastAsia"/>
+        </w:rPr>
+        <w:t>Tree</w:t>
+      </w:r>
+      <w:r>
+        <w:rPr>
+          <w:rFonts w:hint="eastAsia"/>
+        </w:rPr>
+        <w:t>之</w:t>
+      </w:r>
+      <w:r>
+        <w:rPr>
+          <w:rFonts w:hint="eastAsia"/>
+        </w:rPr>
+        <w:t>Root</w:t>
+      </w:r>
+    </w:p>
+    <w:p>
+      <w:r>
+        <w:t>Steps:</w:t>
+      </w:r>
+    </w:p>
+    <w:p>
+      <w:r>
+        <w:rPr>
+          <w:rFonts w:hint="eastAsia"/>
+        </w:rPr>
+        <w:t>1.</w:t>
+      </w:r>
+      <w:r>
+        <w:rPr>
+          <w:rFonts w:hint="eastAsia"/>
+        </w:rPr>
+        <w:t>每棵</w:t>
+      </w:r>
+      <w:r>
+        <w:rPr>
+          <w:rFonts w:hint="eastAsia"/>
+        </w:rPr>
+        <w:t>Tree</w:t>
+      </w:r>
+      <w:r>
+        <w:rPr>
+          <w:rFonts w:hint="eastAsia"/>
+        </w:rPr>
+        <w:t>各自挑出最小成本之樹邊</w:t>
+      </w:r>
+    </w:p>
+    <w:p>
+      <w:r>
+        <w:rPr>
+          <w:rFonts w:hint="eastAsia"/>
+        </w:rPr>
+        <w:t>2.</w:t>
+      </w:r>
+      <w:r>
+        <w:rPr>
+          <w:rFonts w:hint="eastAsia"/>
+        </w:rPr>
+        <w:t>刪除重複挑出的邊，只保留一份即可</w:t>
+      </w:r>
+    </w:p>
+    <w:p>
+      <w:r>
+        <w:rPr>
+          <w:rFonts w:hint="eastAsia"/>
+        </w:rPr>
+        <w:t xml:space="preserve">3.Repeat 1~2 Until </w:t>
+      </w:r>
+      <w:r>
+        <w:rPr>
+          <w:rFonts w:hint="eastAsia"/>
+        </w:rPr>
+        <w:t>剩下一棵</w:t>
+      </w:r>
+      <w:r>
+        <w:rPr>
+          <w:rFonts w:hint="eastAsia"/>
+        </w:rPr>
+        <w:t>Tree or E</w:t>
+      </w:r>
+      <w:r>
+        <w:rPr>
+          <w:rFonts w:hint="eastAsia"/>
+        </w:rPr>
+        <w:t>為空</w:t>
+      </w:r>
+    </w:p>
+    <w:p>
+      <w:r>
+        <w:rPr>
+          <w:rFonts w:hint="eastAsia"/>
+        </w:rPr>
+        <w:t>4.if S has &lt; (n-1)</w:t>
+      </w:r>
+      <w:r>
+        <w:rPr>
+          <w:rFonts w:hint="eastAsia"/>
+        </w:rPr>
+        <w:t>條邊</w:t>
+      </w:r>
+      <w:r>
+        <w:rPr>
+          <w:rFonts w:hint="eastAsia"/>
+        </w:rPr>
+        <w:t xml:space="preserve"> then "No Spanning Tree"</w:t>
+      </w:r>
+    </w:p>
+    <w:p/>
+    <w:p/>
+    <w:p/>
+    <w:p/>
+    <w:p/>
+    <w:p/>
+    <w:p/>
+    <w:p>
+      <w:r>
+        <w:lastRenderedPageBreak/>
+        <w:t>Shortest Path Length Problem</w:t>
+      </w:r>
+    </w:p>
+    <w:tbl>
+      <w:tblPr>
+        <w:tblStyle w:val="a4"/>
+        <w:tblW w:w="0" w:type="auto"/>
+        <w:tblLook w:val="04A0" w:firstRow="1" w:lastRow="0" w:firstColumn="1" w:lastColumn="0" w:noHBand="0" w:noVBand="1"/>
+      </w:tblPr>
+      <w:tblGrid>
+        <w:gridCol w:w="2074"/>
+        <w:gridCol w:w="2074"/>
+        <w:gridCol w:w="2074"/>
+        <w:gridCol w:w="2074"/>
+      </w:tblGrid>
+      <w:tr>
+        <w:tc>
+          <w:tcPr>
+            <w:tcW w:w="2074" w:type="dxa"/>
+          </w:tcPr>
+          <w:p>
+            <w:pPr>
+              <w:rPr>
+                <w:rFonts w:hint="eastAsia"/>
+              </w:rPr>
+            </w:pPr>
+          </w:p>
+        </w:tc>
+        <w:tc>
+          <w:tcPr>
+            <w:tcW w:w="2074" w:type="dxa"/>
+          </w:tcPr>
+          <w:p>
+            <w:pPr>
+              <w:rPr>
+                <w:rFonts w:hint="eastAsia"/>
+              </w:rPr>
+            </w:pPr>
+            <w:r>
+              <w:rPr>
+                <w:rFonts w:hint="eastAsia"/>
+              </w:rPr>
+              <w:t>D</w:t>
+            </w:r>
+            <w:r>
+              <w:t>ijkstra’s Algo</w:t>
+            </w:r>
+          </w:p>
+        </w:tc>
+        <w:tc>
+          <w:tcPr>
+            <w:tcW w:w="2074" w:type="dxa"/>
+          </w:tcPr>
+          <w:p>
+            <w:pPr>
+              <w:rPr>
+                <w:rFonts w:hint="eastAsia"/>
+              </w:rPr>
+            </w:pPr>
+            <w:r>
+              <w:rPr>
+                <w:rFonts w:hint="eastAsia"/>
+              </w:rPr>
+              <w:t>Bellman-Ford Alg</w:t>
+            </w:r>
+            <w:r>
+              <w:t>o</w:t>
+            </w:r>
+          </w:p>
+        </w:tc>
+        <w:tc>
+          <w:tcPr>
+            <w:tcW w:w="2074" w:type="dxa"/>
+          </w:tcPr>
+          <w:p>
+            <w:pPr>
+              <w:rPr>
+                <w:rFonts w:hint="eastAsia"/>
+              </w:rPr>
+            </w:pPr>
+            <w:r>
+              <w:rPr>
+                <w:rFonts w:hint="eastAsia"/>
+              </w:rPr>
+              <w:t>Floyd-warshall Alg</w:t>
+            </w:r>
+          </w:p>
+        </w:tc>
+      </w:tr>
+      <w:tr>
+        <w:tc>
+          <w:tcPr>
+            <w:tcW w:w="2074" w:type="dxa"/>
+          </w:tcPr>
+          <w:p>
+            <w:pPr>
+              <w:rPr>
+                <w:rFonts w:hint="eastAsia"/>
+              </w:rPr>
+            </w:pPr>
+            <w:r>
+              <w:rPr>
+                <w:rFonts w:hint="eastAsia"/>
+              </w:rPr>
+              <w:t>解決問題</w:t>
+            </w:r>
+          </w:p>
+        </w:tc>
+        <w:tc>
+          <w:tcPr>
+            <w:tcW w:w="2074" w:type="dxa"/>
+          </w:tcPr>
+          <w:p>
+            <w:pPr>
+              <w:rPr>
+                <w:rFonts w:hint="eastAsia"/>
+              </w:rPr>
+            </w:pPr>
+            <w:r>
+              <w:rPr>
+                <w:rFonts w:hint="eastAsia"/>
+              </w:rPr>
+              <w:t>Single-Source</w:t>
+            </w:r>
+            <w:r>
+              <w:t>-to-Other Destination</w:t>
+            </w:r>
+          </w:p>
+        </w:tc>
+        <w:tc>
+          <w:tcPr>
+            <w:tcW w:w="2074" w:type="dxa"/>
+          </w:tcPr>
+          <w:p>
+            <w:pPr>
+              <w:rPr>
+                <w:rFonts w:hint="eastAsia"/>
+              </w:rPr>
+            </w:pPr>
+            <w:r>
+              <w:rPr>
+                <w:rFonts w:hint="eastAsia"/>
+              </w:rPr>
+              <w:t>同左</w:t>
+            </w:r>
+          </w:p>
+        </w:tc>
+        <w:tc>
+          <w:tcPr>
+            <w:tcW w:w="2074" w:type="dxa"/>
+          </w:tcPr>
+          <w:p>
+            <w:pPr>
+              <w:rPr>
+                <w:rFonts w:hint="eastAsia"/>
+              </w:rPr>
+            </w:pPr>
+            <w:r>
+              <w:rPr>
+                <w:rFonts w:hint="eastAsia"/>
+              </w:rPr>
+              <w:t>A</w:t>
+            </w:r>
+            <w:r>
+              <w:t>l</w:t>
+            </w:r>
+            <w:r>
+              <w:rPr>
+                <w:rFonts w:hint="eastAsia"/>
+              </w:rPr>
+              <w:t>l Pairs of Vertex</w:t>
+            </w:r>
+          </w:p>
+        </w:tc>
+      </w:tr>
+      <w:tr>
+        <w:tc>
+          <w:tcPr>
+            <w:tcW w:w="2074" w:type="dxa"/>
+          </w:tcPr>
+          <w:p>
+            <w:pPr>
+              <w:rPr>
+                <w:rFonts w:hint="eastAsia"/>
+              </w:rPr>
+            </w:pPr>
+            <w:r>
+              <w:rPr>
+                <w:rFonts w:hint="eastAsia"/>
+              </w:rPr>
+              <w:t>策略</w:t>
+            </w:r>
+          </w:p>
+        </w:tc>
+        <w:tc>
+          <w:tcPr>
+            <w:tcW w:w="2074" w:type="dxa"/>
+          </w:tcPr>
+          <w:p>
+            <w:pPr>
+              <w:rPr>
+                <w:rFonts w:hint="eastAsia"/>
+              </w:rPr>
+            </w:pPr>
+            <w:r>
+              <w:rPr>
+                <w:rFonts w:hint="eastAsia"/>
+              </w:rPr>
+              <w:t>Greedy</w:t>
+            </w:r>
+          </w:p>
+        </w:tc>
+        <w:tc>
+          <w:tcPr>
+            <w:tcW w:w="2074" w:type="dxa"/>
+          </w:tcPr>
+          <w:p>
+            <w:pPr>
+              <w:rPr>
+                <w:rFonts w:hint="eastAsia"/>
+              </w:rPr>
+            </w:pPr>
+            <w:r>
+              <w:rPr>
+                <w:rFonts w:hint="eastAsia"/>
+              </w:rPr>
+              <w:t>Dynamic Programming</w:t>
+            </w:r>
+          </w:p>
+        </w:tc>
+        <w:tc>
+          <w:tcPr>
+            <w:tcW w:w="2074" w:type="dxa"/>
+          </w:tcPr>
+          <w:p>
+            <w:pPr>
+              <w:rPr>
+                <w:rFonts w:hint="eastAsia"/>
+              </w:rPr>
+            </w:pPr>
+            <w:r>
+              <w:rPr>
+                <w:rFonts w:hint="eastAsia"/>
+              </w:rPr>
+              <w:t>Dynamic Programming</w:t>
+            </w:r>
+          </w:p>
+        </w:tc>
+      </w:tr>
+      <w:tr>
+        <w:tc>
+          <w:tcPr>
+            <w:tcW w:w="2074" w:type="dxa"/>
+          </w:tcPr>
+          <w:p>
+            <w:pPr>
+              <w:rPr>
+                <w:rFonts w:hint="eastAsia"/>
+              </w:rPr>
+            </w:pPr>
+            <w:r>
+              <w:rPr>
+                <w:rFonts w:hint="eastAsia"/>
+              </w:rPr>
+              <w:t>圖中可有負邊</w:t>
+            </w:r>
+          </w:p>
+        </w:tc>
+        <w:tc>
+          <w:tcPr>
+            <w:tcW w:w="2074" w:type="dxa"/>
+          </w:tcPr>
+          <w:p>
+            <w:pPr>
+              <w:rPr>
+                <w:rFonts w:hint="eastAsia"/>
+              </w:rPr>
+            </w:pPr>
+            <w:r>
+              <w:rPr>
+                <w:rFonts w:hint="eastAsia"/>
+              </w:rPr>
+              <w:t>不可</w:t>
+            </w:r>
+          </w:p>
+        </w:tc>
+        <w:tc>
+          <w:tcPr>
+            <w:tcW w:w="2074" w:type="dxa"/>
+          </w:tcPr>
+          <w:p>
+            <w:pPr>
+              <w:rPr>
+                <w:rFonts w:hint="eastAsia"/>
+              </w:rPr>
+            </w:pPr>
+            <w:r>
+              <w:rPr>
+                <w:rFonts w:hint="eastAsia"/>
+              </w:rPr>
+              <w:t>可</w:t>
+            </w:r>
+          </w:p>
+        </w:tc>
+        <w:tc>
+          <w:tcPr>
+            <w:tcW w:w="2074" w:type="dxa"/>
+          </w:tcPr>
+          <w:p>
+            <w:pPr>
+              <w:rPr>
+                <w:rFonts w:hint="eastAsia"/>
+              </w:rPr>
+            </w:pPr>
+            <w:r>
+              <w:rPr>
+                <w:rFonts w:hint="eastAsia"/>
+              </w:rPr>
+              <w:t>可</w:t>
+            </w:r>
+          </w:p>
+        </w:tc>
+      </w:tr>
+      <w:tr>
+        <w:tc>
+          <w:tcPr>
+            <w:tcW w:w="2074" w:type="dxa"/>
+          </w:tcPr>
+          <w:p>
+            <w:pPr>
+              <w:rPr>
+                <w:rFonts w:hint="eastAsia"/>
+              </w:rPr>
+            </w:pPr>
+            <w:r>
+              <w:rPr>
+                <w:rFonts w:hint="eastAsia"/>
+              </w:rPr>
+              <w:t>圖中可有負長度</w:t>
+            </w:r>
+            <w:r>
+              <w:rPr>
+                <w:rFonts w:hint="eastAsia"/>
+              </w:rPr>
+              <w:t>cycle</w:t>
+            </w:r>
+          </w:p>
+        </w:tc>
+        <w:tc>
+          <w:tcPr>
+            <w:tcW w:w="2074" w:type="dxa"/>
+          </w:tcPr>
+          <w:p>
+            <w:pPr>
+              <w:rPr>
+                <w:rFonts w:hint="eastAsia"/>
+              </w:rPr>
+            </w:pPr>
+            <w:r>
+              <w:rPr>
+                <w:rFonts w:hint="eastAsia"/>
+              </w:rPr>
+              <w:t>不可</w:t>
+            </w:r>
+          </w:p>
+        </w:tc>
+        <w:tc>
+          <w:tcPr>
+            <w:tcW w:w="2074" w:type="dxa"/>
+          </w:tcPr>
+          <w:p>
+            <w:pPr>
+              <w:rPr>
+                <w:rFonts w:hint="eastAsia"/>
+              </w:rPr>
+            </w:pPr>
+            <w:r>
+              <w:rPr>
+                <w:rFonts w:hint="eastAsia"/>
+              </w:rPr>
+              <w:t>不可</w:t>
+            </w:r>
+          </w:p>
+        </w:tc>
+        <w:tc>
+          <w:tcPr>
+            <w:tcW w:w="2074" w:type="dxa"/>
+          </w:tcPr>
+          <w:p>
+            <w:pPr>
+              <w:rPr>
+                <w:rFonts w:hint="eastAsia"/>
+              </w:rPr>
+            </w:pPr>
+            <w:r>
+              <w:rPr>
+                <w:rFonts w:hint="eastAsia"/>
+              </w:rPr>
+              <w:t>不可</w:t>
+            </w:r>
+          </w:p>
+        </w:tc>
+      </w:tr>
+      <w:tr>
+        <w:trPr>
+          <w:trHeight w:val="180"/>
+        </w:trPr>
+        <w:tc>
+          <w:tcPr>
+            <w:tcW w:w="2074" w:type="dxa"/>
+            <w:vMerge w:val="restart"/>
+          </w:tcPr>
+          <w:p>
+            <w:pPr>
+              <w:rPr>
+                <w:rFonts w:hint="eastAsia"/>
+              </w:rPr>
+            </w:pPr>
+            <w:r>
+              <w:rPr>
+                <w:rFonts w:hint="eastAsia"/>
+              </w:rPr>
+              <w:t>時間</w:t>
+            </w:r>
+          </w:p>
+        </w:tc>
+        <w:tc>
+          <w:tcPr>
+            <w:tcW w:w="2074" w:type="dxa"/>
+          </w:tcPr>
+          <w:p>
+            <w:pPr>
+              <w:rPr>
+                <w:rFonts w:hint="eastAsia"/>
+              </w:rPr>
+            </w:pPr>
+            <w:r>
+              <w:rPr>
+                <w:rFonts w:hint="eastAsia"/>
+              </w:rPr>
+              <w:t>矩陣</w:t>
+            </w:r>
+            <w:r>
+              <w:rPr>
+                <w:rFonts w:hint="eastAsia"/>
+              </w:rPr>
+              <w:t>: O(V</w:t>
+            </w:r>
+            <w:r>
+              <w:rPr>
+                <w:rFonts w:hint="eastAsia"/>
+              </w:rPr>
+              <w:t>平方</w:t>
+            </w:r>
+            <w:r>
+              <w:rPr>
+                <w:rFonts w:hint="eastAsia"/>
+              </w:rPr>
+              <w:t>)[DS</w:t>
+            </w:r>
+            <w:r>
+              <w:rPr>
+                <w:rFonts w:hint="eastAsia"/>
+              </w:rPr>
+              <w:t>版</w:t>
+            </w:r>
+            <w:r>
+              <w:rPr>
+                <w:rFonts w:hint="eastAsia"/>
+              </w:rPr>
+              <w:t>]</w:t>
+            </w:r>
+          </w:p>
+        </w:tc>
+        <w:tc>
+          <w:tcPr>
+            <w:tcW w:w="2074" w:type="dxa"/>
+          </w:tcPr>
+          <w:p>
+            <w:r>
+              <w:rPr>
+                <w:rFonts w:hint="eastAsia"/>
+              </w:rPr>
+              <w:t>矩陣</w:t>
+            </w:r>
+            <w:r>
+              <w:rPr>
+                <w:rFonts w:hint="eastAsia"/>
+              </w:rPr>
+              <w:t>:O(V</w:t>
+            </w:r>
+            <w:r>
+              <w:rPr>
+                <w:rFonts w:hint="eastAsia"/>
+              </w:rPr>
+              <w:t>三次方</w:t>
+            </w:r>
+            <w:r>
+              <w:rPr>
+                <w:rFonts w:hint="eastAsia"/>
+              </w:rPr>
+              <w:t>)</w:t>
+            </w:r>
+          </w:p>
+          <w:p>
+            <w:pPr>
+              <w:rPr>
+                <w:rFonts w:hint="eastAsia"/>
+              </w:rPr>
+            </w:pPr>
+            <w:r>
+              <w:rPr>
+                <w:rFonts w:hint="eastAsia"/>
+              </w:rPr>
+              <w:t>[DS</w:t>
+            </w:r>
+            <w:r>
+              <w:rPr>
+                <w:rFonts w:hint="eastAsia"/>
+              </w:rPr>
+              <w:t>版</w:t>
+            </w:r>
+            <w:r>
+              <w:rPr>
+                <w:rFonts w:hint="eastAsia"/>
+              </w:rPr>
+              <w:t>]</w:t>
+            </w:r>
+          </w:p>
+        </w:tc>
+        <w:tc>
+          <w:tcPr>
+            <w:tcW w:w="2074" w:type="dxa"/>
+            <w:vMerge w:val="restart"/>
+          </w:tcPr>
+          <w:p>
+            <w:pPr>
+              <w:rPr>
+                <w:rFonts w:hint="eastAsia"/>
+              </w:rPr>
+            </w:pPr>
+            <w:r>
+              <w:rPr>
+                <w:rFonts w:hint="eastAsia"/>
+              </w:rPr>
+              <w:t>O(V</w:t>
+            </w:r>
+            <w:r>
+              <w:rPr>
+                <w:rFonts w:hint="eastAsia"/>
+              </w:rPr>
+              <w:t>三次方</w:t>
+            </w:r>
+            <w:r>
+              <w:rPr>
+                <w:rFonts w:hint="eastAsia"/>
+              </w:rPr>
+              <w:t>)</w:t>
+            </w:r>
+          </w:p>
+        </w:tc>
+      </w:tr>
+      <w:tr>
+        <w:trPr>
+          <w:trHeight w:val="180"/>
+        </w:trPr>
+        <w:tc>
+          <w:tcPr>
+            <w:tcW w:w="2074" w:type="dxa"/>
+            <w:vMerge/>
+          </w:tcPr>
+          <w:p>
+            <w:pPr>
+              <w:rPr>
+                <w:rFonts w:hint="eastAsia"/>
+              </w:rPr>
+            </w:pPr>
+          </w:p>
+        </w:tc>
+        <w:tc>
+          <w:tcPr>
+            <w:tcW w:w="2074" w:type="dxa"/>
+          </w:tcPr>
+          <w:p>
+            <w:r>
+              <w:rPr>
+                <w:rFonts w:hint="eastAsia"/>
+              </w:rPr>
+              <w:t>串列</w:t>
+            </w:r>
+            <w:r>
+              <w:rPr>
+                <w:rFonts w:hint="eastAsia"/>
+              </w:rPr>
+              <w:t>: O(ElogV)</w:t>
+            </w:r>
+            <w:r>
+              <w:rPr>
+                <w:rFonts w:hint="eastAsia"/>
+              </w:rPr>
+              <w:t>、</w:t>
+            </w:r>
+          </w:p>
+          <w:p>
+            <w:pPr>
+              <w:rPr>
+                <w:rFonts w:hint="eastAsia"/>
+              </w:rPr>
+            </w:pPr>
+            <w:r>
+              <w:t>O(VlogV + E) [Algo</w:t>
+            </w:r>
+            <w:r>
+              <w:rPr>
+                <w:rFonts w:hint="eastAsia"/>
+              </w:rPr>
+              <w:t>版</w:t>
+            </w:r>
+            <w:r>
+              <w:rPr>
+                <w:rFonts w:hint="eastAsia"/>
+              </w:rPr>
+              <w:t>]</w:t>
+            </w:r>
+          </w:p>
+        </w:tc>
+        <w:tc>
+          <w:tcPr>
+            <w:tcW w:w="2074" w:type="dxa"/>
+          </w:tcPr>
+          <w:p>
+            <w:pPr>
+              <w:rPr>
+                <w:rFonts w:hint="eastAsia"/>
+              </w:rPr>
+            </w:pPr>
+            <w:r>
+              <w:rPr>
+                <w:rFonts w:hint="eastAsia"/>
+              </w:rPr>
+              <w:t>串列</w:t>
+            </w:r>
+            <w:r>
+              <w:rPr>
+                <w:rFonts w:hint="eastAsia"/>
+              </w:rPr>
+              <w:t>: O(V*E)[Algo</w:t>
+            </w:r>
+            <w:r>
+              <w:rPr>
+                <w:rFonts w:hint="eastAsia"/>
+              </w:rPr>
+              <w:t>版</w:t>
+            </w:r>
+            <w:r>
+              <w:rPr>
+                <w:rFonts w:hint="eastAsia"/>
+              </w:rPr>
+              <w:t>]</w:t>
+            </w:r>
+          </w:p>
+        </w:tc>
+        <w:tc>
+          <w:tcPr>
+            <w:tcW w:w="2074" w:type="dxa"/>
+            <w:vMerge/>
+          </w:tcPr>
+          <w:p>
+            <w:pPr>
+              <w:rPr>
+                <w:rFonts w:hint="eastAsia"/>
+              </w:rPr>
+            </w:pPr>
+          </w:p>
+        </w:tc>
+      </w:tr>
+    </w:tbl>
+    <w:p/>
+    <w:p>
+      <w:r>
+        <w:rPr>
+          <w:rFonts w:hint="eastAsia"/>
+        </w:rPr>
+        <w:t>Dijkstra</w:t>
+      </w:r>
+      <w:r>
+        <w:t>’s Algo</w:t>
+      </w:r>
+    </w:p>
+    <w:p>
+      <w:r>
+        <w:rPr>
+          <w:rFonts w:hint="eastAsia"/>
+        </w:rPr>
+        <w:t>定義</w:t>
+      </w:r>
+      <w:r>
+        <w:rPr>
+          <w:rFonts w:hint="eastAsia"/>
+        </w:rPr>
+        <w:t>:</w:t>
+      </w:r>
+    </w:p>
+    <w:p>
+      <w:r>
+        <w:rPr>
+          <w:rFonts w:hint="eastAsia"/>
+        </w:rPr>
+        <w:t>解</w:t>
+      </w:r>
+      <w:r>
+        <w:rPr>
+          <w:rFonts w:hint="eastAsia"/>
+        </w:rPr>
+        <w:t>Single-source-to-other destination shortest path length problem</w:t>
+      </w:r>
+      <w:r>
+        <w:rPr>
+          <w:rFonts w:hint="eastAsia"/>
+        </w:rPr>
+        <w:t>採用</w:t>
+      </w:r>
+      <w:r>
+        <w:rPr>
+          <w:rFonts w:hint="eastAsia"/>
+        </w:rPr>
+        <w:t>G</w:t>
+      </w:r>
+      <w:r>
+        <w:t xml:space="preserve">reedy </w:t>
+      </w:r>
+      <w:r>
+        <w:rPr>
+          <w:rFonts w:hint="eastAsia"/>
+        </w:rPr>
+        <w:t>策略</w:t>
+      </w:r>
+    </w:p>
+    <w:p>
       <w:pPr>
         <w:rPr>
           <w:rFonts w:hint="eastAsia"/>
@@ -7165,7 +8652,7 @@
         <w:rPr>
           <w:rFonts w:hint="eastAsia"/>
         </w:rPr>
-        <w:t>[DS</w:t>
+        <w:t>Dijkstra's Algo[DS</w:t>
       </w:r>
       <w:r>
         <w:rPr>
@@ -7202,25 +8689,2172 @@
         <w:rPr>
           <w:rFonts w:hint="eastAsia"/>
         </w:rPr>
+        <w:t>為有向圖，</w:t>
+      </w:r>
+      <w:r>
+        <w:rPr>
+          <w:rFonts w:hint="eastAsia"/>
+        </w:rPr>
+        <w:t>|V|=n</w:t>
+      </w:r>
+      <w:r>
+        <w:rPr>
+          <w:rFonts w:hint="eastAsia"/>
+        </w:rPr>
+        <w:t>，邊上有成本</w:t>
+      </w:r>
+      <w:r>
+        <w:rPr>
+          <w:rFonts w:hint="eastAsia"/>
+        </w:rPr>
+        <w:t>(cost)</w:t>
+      </w:r>
+      <w:r>
+        <w:rPr>
+          <w:rFonts w:hint="eastAsia"/>
+        </w:rPr>
+        <w:t>值</w:t>
+      </w:r>
+      <w:r>
+        <w:rPr>
+          <w:rFonts w:hint="eastAsia"/>
+        </w:rPr>
+        <w:t>(</w:t>
+      </w:r>
+      <w:r>
+        <w:rPr>
+          <w:rFonts w:hint="eastAsia"/>
+        </w:rPr>
+        <w:t>距離值</w:t>
+      </w:r>
+      <w:r>
+        <w:rPr>
+          <w:rFonts w:hint="eastAsia"/>
+        </w:rPr>
+        <w:t>)</w:t>
+      </w:r>
+    </w:p>
+    <w:p>
+      <w:pPr>
+        <w:rPr>
+          <w:rFonts w:hint="eastAsia"/>
+        </w:rPr>
+      </w:pPr>
+      <w:r>
+        <w:rPr>
+          <w:rFonts w:hint="eastAsia"/>
+        </w:rPr>
+        <w:t>Data Structure</w:t>
+      </w:r>
+      <w:r>
+        <w:rPr>
+          <w:rFonts w:hint="eastAsia"/>
+        </w:rPr>
+        <w:t>如下</w:t>
+      </w:r>
+      <w:r>
+        <w:rPr>
+          <w:rFonts w:hint="eastAsia"/>
+        </w:rPr>
+        <w:t>:</w:t>
+      </w:r>
+    </w:p>
+    <w:p>
+      <w:pPr>
+        <w:rPr>
+          <w:rFonts w:hint="eastAsia"/>
+        </w:rPr>
+      </w:pPr>
+      <w:r>
+        <w:rPr>
+          <w:rFonts w:hint="eastAsia"/>
+        </w:rPr>
+        <w:t xml:space="preserve">1.Cost Matrix: n*n matrix </w:t>
+      </w:r>
+      <w:r>
+        <w:rPr>
+          <w:rFonts w:hint="eastAsia"/>
+        </w:rPr>
+        <w:t>且</w:t>
+      </w:r>
+      <w:r>
+        <w:rPr>
+          <w:rFonts w:hint="eastAsia"/>
+        </w:rPr>
+        <w:t xml:space="preserve"> </w:t>
+      </w:r>
+    </w:p>
+    <w:p>
+      <w:r>
+        <w:t xml:space="preserve">cost[i,j] = </w:t>
+      </w:r>
+    </w:p>
+    <w:p>
+      <w:r>
+        <w:t>{</w:t>
+      </w:r>
+    </w:p>
+    <w:p>
+      <w:pPr>
+        <w:rPr>
+          <w:rFonts w:hint="eastAsia"/>
+        </w:rPr>
+      </w:pPr>
+      <w:r>
+        <w:rPr>
+          <w:rFonts w:hint="eastAsia"/>
+        </w:rPr>
+        <w:t xml:space="preserve">  </w:t>
+      </w:r>
+      <w:r>
+        <w:rPr>
+          <w:rFonts w:hint="eastAsia"/>
+        </w:rPr>
+        <w:t>成本值</w:t>
+      </w:r>
+      <w:r>
+        <w:rPr>
+          <w:rFonts w:hint="eastAsia"/>
+        </w:rPr>
+        <w:t xml:space="preserve">, if&lt;i,j&gt; </w:t>
+      </w:r>
+      <w:r>
+        <w:rPr>
+          <w:rFonts w:hint="eastAsia"/>
+        </w:rPr>
+        <w:t>ε</w:t>
+      </w:r>
+      <w:r>
+        <w:rPr>
+          <w:rFonts w:hint="eastAsia"/>
+        </w:rPr>
+        <w:t xml:space="preserve"> E</w:t>
+      </w:r>
+    </w:p>
+    <w:p>
+      <w:r>
+        <w:t xml:space="preserve">  0,      if i = j</w:t>
+      </w:r>
+    </w:p>
+    <w:p>
+      <w:pPr>
+        <w:rPr>
+          <w:rFonts w:hint="eastAsia"/>
+        </w:rPr>
+      </w:pPr>
+      <w:r>
+        <w:rPr>
+          <w:rFonts w:hint="eastAsia"/>
+        </w:rPr>
+        <w:t xml:space="preserve">  </w:t>
+      </w:r>
+      <w:r>
+        <w:rPr>
+          <w:rFonts w:hint="eastAsia"/>
+        </w:rPr>
+        <w:t>∞</w:t>
+      </w:r>
+      <w:r>
+        <w:rPr>
+          <w:rFonts w:hint="eastAsia"/>
+        </w:rPr>
+        <w:t xml:space="preserve">,      if &lt;i,j&gt; </w:t>
+      </w:r>
+      <w:r>
+        <w:rPr>
+          <w:rFonts w:hint="eastAsia"/>
+        </w:rPr>
+        <w:t>不ε</w:t>
+      </w:r>
+      <w:r>
+        <w:rPr>
+          <w:rFonts w:hint="eastAsia"/>
+        </w:rPr>
+        <w:t xml:space="preserve"> E</w:t>
+      </w:r>
+    </w:p>
+    <w:p>
+      <w:r>
+        <w:t>}</w:t>
+      </w:r>
+    </w:p>
+    <w:p>
+      <w:pPr>
+        <w:rPr>
+          <w:rFonts w:hint="eastAsia"/>
+        </w:rPr>
+      </w:pPr>
+      <w:r>
+        <w:rPr>
+          <w:rFonts w:hint="eastAsia"/>
+        </w:rPr>
+        <w:t>2.S:[1...n] of Boolean</w:t>
+      </w:r>
+      <w:r>
+        <w:rPr>
+          <w:rFonts w:hint="eastAsia"/>
+        </w:rPr>
+        <w:t>，初值皆為</w:t>
+      </w:r>
+      <w:r>
+        <w:rPr>
+          <w:rFonts w:hint="eastAsia"/>
+        </w:rPr>
+        <w:t>False</w:t>
+      </w:r>
+    </w:p>
+    <w:p>
+      <w:r>
+        <w:t>S[i] =</w:t>
+      </w:r>
+    </w:p>
+    <w:p>
+      <w:r>
+        <w:t>{</w:t>
+      </w:r>
+    </w:p>
+    <w:p>
+      <w:pPr>
+        <w:rPr>
+          <w:rFonts w:hint="eastAsia"/>
+        </w:rPr>
+      </w:pPr>
+      <w:r>
+        <w:rPr>
+          <w:rFonts w:hint="eastAsia"/>
+        </w:rPr>
+        <w:t xml:space="preserve">  1, </w:t>
+      </w:r>
+      <w:r>
+        <w:rPr>
+          <w:rFonts w:hint="eastAsia"/>
+        </w:rPr>
+        <w:t>表起點到</w:t>
+      </w:r>
+      <w:r>
+        <w:rPr>
+          <w:rFonts w:hint="eastAsia"/>
+        </w:rPr>
+        <w:t>i</w:t>
+      </w:r>
+      <w:r>
+        <w:rPr>
+          <w:rFonts w:hint="eastAsia"/>
+        </w:rPr>
+        <w:t>之最短路徑已確定</w:t>
+      </w:r>
+    </w:p>
+    <w:p>
+      <w:pPr>
+        <w:rPr>
+          <w:rFonts w:hint="eastAsia"/>
+        </w:rPr>
+      </w:pPr>
+      <w:r>
+        <w:rPr>
+          <w:rFonts w:hint="eastAsia"/>
+        </w:rPr>
+        <w:t xml:space="preserve">  0, </w:t>
+      </w:r>
+      <w:r>
+        <w:rPr>
+          <w:rFonts w:hint="eastAsia"/>
+        </w:rPr>
+        <w:t>尚未確定</w:t>
+      </w:r>
+    </w:p>
+    <w:p>
+      <w:r>
+        <w:t>}</w:t>
+      </w:r>
+    </w:p>
+    <w:p>
+      <w:pPr>
+        <w:rPr>
+          <w:rFonts w:hint="eastAsia"/>
+        </w:rPr>
+      </w:pPr>
+      <w:r>
+        <w:rPr>
+          <w:rFonts w:hint="eastAsia"/>
+        </w:rPr>
+        <w:t>3.Dist:[1...n] of int</w:t>
+      </w:r>
+      <w:r>
+        <w:rPr>
+          <w:rFonts w:hint="eastAsia"/>
+        </w:rPr>
+        <w:t>，</w:t>
+      </w:r>
+      <w:r>
+        <w:rPr>
+          <w:rFonts w:hint="eastAsia"/>
+        </w:rPr>
+        <w:t>Dist[i]</w:t>
+      </w:r>
+      <w:r>
+        <w:rPr>
+          <w:rFonts w:hint="eastAsia"/>
+        </w:rPr>
+        <w:t>表起點到</w:t>
+      </w:r>
+      <w:r>
+        <w:rPr>
+          <w:rFonts w:hint="eastAsia"/>
+        </w:rPr>
+        <w:t>i</w:t>
+      </w:r>
+      <w:r>
+        <w:rPr>
+          <w:rFonts w:hint="eastAsia"/>
+        </w:rPr>
+        <w:t>之</w:t>
+      </w:r>
+      <w:r>
+        <w:rPr>
+          <w:rFonts w:hint="eastAsia"/>
+        </w:rPr>
+        <w:t>Shortest path length</w:t>
+      </w:r>
+    </w:p>
+    <w:p>
+      <w:pPr>
+        <w:rPr>
+          <w:rFonts w:hint="eastAsia"/>
+        </w:rPr>
+      </w:pPr>
+      <w:r>
+        <w:rPr>
+          <w:rFonts w:hint="eastAsia"/>
+        </w:rPr>
+        <w:t>觀念及</w:t>
+      </w:r>
+      <w:r>
+        <w:rPr>
+          <w:rFonts w:hint="eastAsia"/>
+        </w:rPr>
+        <w:t>Algo:</w:t>
+      </w:r>
+    </w:p>
+    <w:p>
+      <w:r>
+        <w:t>Steps:</w:t>
+      </w:r>
+    </w:p>
+    <w:p>
+      <w:pPr>
+        <w:rPr>
+          <w:rFonts w:hint="eastAsia"/>
+        </w:rPr>
+      </w:pPr>
+      <w:r>
+        <w:rPr>
+          <w:rFonts w:hint="eastAsia"/>
+        </w:rPr>
+        <w:lastRenderedPageBreak/>
+        <w:t>1.</w:t>
+      </w:r>
+      <w:r>
+        <w:rPr>
+          <w:rFonts w:hint="eastAsia"/>
+        </w:rPr>
+        <w:t>自那些尚未確定最短路徑的點</w:t>
+      </w:r>
+      <w:r>
+        <w:rPr>
+          <w:rFonts w:hint="eastAsia"/>
+        </w:rPr>
+        <w:t>(</w:t>
+      </w:r>
+      <w:r>
+        <w:rPr>
+          <w:rFonts w:hint="eastAsia"/>
+        </w:rPr>
+        <w:t>即</w:t>
+      </w:r>
+      <w:r>
+        <w:rPr>
+          <w:rFonts w:hint="eastAsia"/>
+        </w:rPr>
+        <w:t>S[i]=0)</w:t>
+      </w:r>
+      <w:r>
+        <w:rPr>
+          <w:rFonts w:hint="eastAsia"/>
+        </w:rPr>
+        <w:t>中排出最小的</w:t>
+      </w:r>
+      <w:r>
+        <w:rPr>
+          <w:rFonts w:hint="eastAsia"/>
+        </w:rPr>
+        <w:t>Dist[i]</w:t>
+      </w:r>
+      <w:r>
+        <w:rPr>
+          <w:rFonts w:hint="eastAsia"/>
+        </w:rPr>
+        <w:t>值，令此點為</w:t>
+      </w:r>
+      <w:r>
+        <w:rPr>
+          <w:rFonts w:hint="eastAsia"/>
+        </w:rPr>
+        <w:t>u</w:t>
+      </w:r>
+      <w:r>
+        <w:rPr>
+          <w:rFonts w:hint="eastAsia"/>
+        </w:rPr>
+        <w:t>點</w:t>
+      </w:r>
+    </w:p>
+    <w:p>
+      <w:pPr>
+        <w:rPr>
+          <w:rFonts w:hint="eastAsia"/>
+        </w:rPr>
+      </w:pPr>
+      <w:r>
+        <w:rPr>
+          <w:rFonts w:hint="eastAsia"/>
+        </w:rPr>
+        <w:t>2.S[u]=1</w:t>
+      </w:r>
+      <w:r>
+        <w:rPr>
+          <w:rFonts w:hint="eastAsia"/>
+        </w:rPr>
+        <w:t>，起點到</w:t>
+      </w:r>
+      <w:r>
+        <w:rPr>
+          <w:rFonts w:hint="eastAsia"/>
+        </w:rPr>
+        <w:t>u</w:t>
+      </w:r>
+      <w:r>
+        <w:rPr>
+          <w:rFonts w:hint="eastAsia"/>
+        </w:rPr>
+        <w:t>點之最短路徑確定</w:t>
+      </w:r>
+    </w:p>
+    <w:p>
+      <w:r>
+        <w:t>3.for each w ε G.Adj[u]</w:t>
+      </w:r>
+    </w:p>
+    <w:p>
+      <w:r>
+        <w:t xml:space="preserve">  {</w:t>
+      </w:r>
+    </w:p>
+    <w:p>
+      <w:r>
+        <w:t xml:space="preserve">    if (S[w] == 0)</w:t>
+      </w:r>
+    </w:p>
+    <w:p>
+      <w:r>
+        <w:t xml:space="preserve">    {</w:t>
+      </w:r>
+    </w:p>
+    <w:p>
+      <w:r>
+        <w:t xml:space="preserve">      if (Dist[w] &gt; (Dist[u] + cost[u,w]))</w:t>
+      </w:r>
+    </w:p>
+    <w:p>
+      <w:r>
+        <w:t xml:space="preserve">      {</w:t>
+      </w:r>
+    </w:p>
+    <w:p>
+      <w:r>
+        <w:t xml:space="preserve">        Dist[w] = Dist[u] + cost[u,w];</w:t>
+      </w:r>
+    </w:p>
+    <w:p>
+      <w:r>
+        <w:t xml:space="preserve">      }</w:t>
+      </w:r>
+    </w:p>
+    <w:p>
+      <w:r>
+        <w:t xml:space="preserve">    }</w:t>
+      </w:r>
+    </w:p>
+    <w:p>
+      <w:r>
+        <w:t xml:space="preserve">  }</w:t>
+      </w:r>
+    </w:p>
+    <w:p>
+      <w:pPr>
+        <w:rPr>
+          <w:rFonts w:hint="eastAsia"/>
+        </w:rPr>
+      </w:pPr>
+      <w:r>
+        <w:rPr>
+          <w:rFonts w:hint="eastAsia"/>
+        </w:rPr>
+        <w:t>上述</w:t>
+      </w:r>
+      <w:r>
+        <w:rPr>
+          <w:rFonts w:hint="eastAsia"/>
+        </w:rPr>
+        <w:t>1~3</w:t>
+      </w:r>
+      <w:r>
+        <w:rPr>
+          <w:rFonts w:hint="eastAsia"/>
+        </w:rPr>
+        <w:t>做</w:t>
+      </w:r>
+      <w:r>
+        <w:rPr>
+          <w:rFonts w:hint="eastAsia"/>
+        </w:rPr>
+        <w:t>(n-2)</w:t>
+      </w:r>
+      <w:r>
+        <w:rPr>
+          <w:rFonts w:hint="eastAsia"/>
+        </w:rPr>
+        <w:t>個回合</w:t>
+      </w:r>
+      <w:r>
+        <w:rPr>
+          <w:rFonts w:hint="eastAsia"/>
+        </w:rPr>
+        <w:t>(n</w:t>
+      </w:r>
+      <w:r>
+        <w:rPr>
+          <w:rFonts w:hint="eastAsia"/>
+        </w:rPr>
+        <w:t>點扣掉起點及剩下一個點時</w:t>
+      </w:r>
+      <w:r>
+        <w:rPr>
+          <w:rFonts w:hint="eastAsia"/>
+        </w:rPr>
+        <w:t>)</w:t>
+      </w:r>
+    </w:p>
+    <w:p>
+      <w:pPr>
+        <w:rPr>
+          <w:rFonts w:hint="eastAsia"/>
+        </w:rPr>
+      </w:pPr>
+      <w:r>
+        <w:rPr>
+          <w:rFonts w:hint="eastAsia"/>
+        </w:rPr>
+        <w:t>Note:</w:t>
+      </w:r>
+      <w:r>
+        <w:rPr>
+          <w:rFonts w:hint="eastAsia"/>
+        </w:rPr>
+        <w:t>圖中不可以有負邊</w:t>
+      </w:r>
+      <w:r>
+        <w:rPr>
+          <w:rFonts w:hint="eastAsia"/>
+        </w:rPr>
+        <w:t>(Negative cost edge)</w:t>
+      </w:r>
+      <w:r>
+        <w:rPr>
+          <w:rFonts w:hint="eastAsia"/>
+        </w:rPr>
+        <w:t>，否則可能無法求出正確值</w:t>
+      </w:r>
+    </w:p>
+    <w:p>
+      <w:r>
+        <w:t>---------------------------------------</w:t>
+      </w:r>
+    </w:p>
+    <w:p>
+      <w:pPr>
+        <w:rPr>
+          <w:rFonts w:hint="eastAsia"/>
+        </w:rPr>
+      </w:pPr>
+      <w:r>
+        <w:rPr>
+          <w:rFonts w:hint="eastAsia"/>
+        </w:rPr>
+        <w:t>Dijkstra's Algo[Algo</w:t>
+      </w:r>
+      <w:r>
+        <w:rPr>
+          <w:rFonts w:hint="eastAsia"/>
+        </w:rPr>
+        <w:t>版</w:t>
+      </w:r>
+      <w:r>
+        <w:rPr>
+          <w:rFonts w:hint="eastAsia"/>
+        </w:rPr>
+        <w:t>]</w:t>
+      </w:r>
+    </w:p>
+    <w:p>
+      <w:r>
+        <w:t>Dijkstra(G,W,Start)</w:t>
+      </w:r>
+    </w:p>
+    <w:p>
+      <w:pPr>
+        <w:rPr>
+          <w:rFonts w:hint="eastAsia"/>
+        </w:rPr>
+      </w:pPr>
+      <w:r>
+        <w:rPr>
+          <w:rFonts w:hint="eastAsia"/>
+        </w:rPr>
+        <w:t>// G:</w:t>
+      </w:r>
+      <w:r>
+        <w:rPr>
+          <w:rFonts w:hint="eastAsia"/>
+        </w:rPr>
+        <w:t>有向圖</w:t>
+      </w:r>
+      <w:r>
+        <w:rPr>
+          <w:rFonts w:hint="eastAsia"/>
+        </w:rPr>
+        <w:t>, W:</w:t>
+      </w:r>
+      <w:r>
+        <w:rPr>
+          <w:rFonts w:hint="eastAsia"/>
+        </w:rPr>
+        <w:t>各邊成本集合</w:t>
+      </w:r>
+      <w:r>
+        <w:rPr>
+          <w:rFonts w:hint="eastAsia"/>
+        </w:rPr>
+        <w:t>, Start:</w:t>
+      </w:r>
+      <w:r>
+        <w:rPr>
+          <w:rFonts w:hint="eastAsia"/>
+        </w:rPr>
+        <w:t>起點</w:t>
+      </w:r>
+    </w:p>
+    <w:p>
+      <w:r>
+        <w:t>{</w:t>
+      </w:r>
+    </w:p>
+    <w:p>
+      <w:r>
+        <w:t xml:space="preserve">  Initialize(G,Start);</w:t>
+      </w:r>
+    </w:p>
+    <w:p>
+      <w:pPr>
+        <w:rPr>
+          <w:rFonts w:hint="eastAsia"/>
+        </w:rPr>
+      </w:pPr>
+      <w:r>
+        <w:rPr>
+          <w:rFonts w:hint="eastAsia"/>
+        </w:rPr>
+        <w:t xml:space="preserve">  S = 0; // S</w:t>
+      </w:r>
+      <w:r>
+        <w:rPr>
+          <w:rFonts w:hint="eastAsia"/>
+        </w:rPr>
+        <w:t>代表已確定最短路徑之頂點集合</w:t>
+      </w:r>
+    </w:p>
+    <w:p>
+      <w:pPr>
+        <w:rPr>
+          <w:rFonts w:hint="eastAsia"/>
+        </w:rPr>
+      </w:pPr>
+      <w:r>
+        <w:rPr>
+          <w:rFonts w:hint="eastAsia"/>
+        </w:rPr>
+        <w:t xml:space="preserve">  Q = G.V; // </w:t>
+      </w:r>
+      <w:r>
+        <w:rPr>
+          <w:rFonts w:hint="eastAsia"/>
+        </w:rPr>
+        <w:t>依各點的</w:t>
+      </w:r>
+      <w:r>
+        <w:rPr>
+          <w:rFonts w:hint="eastAsia"/>
+        </w:rPr>
+        <w:t>d</w:t>
+      </w:r>
+      <w:r>
+        <w:rPr>
+          <w:rFonts w:hint="eastAsia"/>
+        </w:rPr>
+        <w:t>值建立</w:t>
+      </w:r>
+      <w:r>
+        <w:rPr>
+          <w:rFonts w:hint="eastAsia"/>
+        </w:rPr>
+        <w:t>priority queue using Heap or Fib. Heap =&gt; O(V)time</w:t>
+      </w:r>
+    </w:p>
+    <w:p>
+      <w:r>
+        <w:t xml:space="preserve">  while(Q != 0)</w:t>
+      </w:r>
+    </w:p>
+    <w:p>
+      <w:r>
+        <w:t xml:space="preserve">  {</w:t>
+      </w:r>
+    </w:p>
+    <w:p>
+      <w:pPr>
+        <w:rPr>
+          <w:rFonts w:hint="eastAsia"/>
+        </w:rPr>
+      </w:pPr>
+      <w:r>
+        <w:rPr>
+          <w:rFonts w:hint="eastAsia"/>
+        </w:rPr>
+        <w:t xml:space="preserve">    u = Extract-min(Q); // </w:t>
+      </w:r>
+      <w:r>
+        <w:rPr>
+          <w:rFonts w:hint="eastAsia"/>
+        </w:rPr>
+        <w:t>取出最小</w:t>
+      </w:r>
+      <w:r>
+        <w:rPr>
+          <w:rFonts w:hint="eastAsia"/>
+        </w:rPr>
+        <w:t>d</w:t>
+      </w:r>
+      <w:r>
+        <w:rPr>
+          <w:rFonts w:hint="eastAsia"/>
+        </w:rPr>
+        <w:t>值之頂點</w:t>
+      </w:r>
+      <w:r>
+        <w:rPr>
+          <w:rFonts w:hint="eastAsia"/>
+        </w:rPr>
+        <w:t>u</w:t>
+      </w:r>
+    </w:p>
+    <w:p>
+      <w:pPr>
+        <w:rPr>
+          <w:rFonts w:hint="eastAsia"/>
+        </w:rPr>
+      </w:pPr>
+      <w:r>
+        <w:rPr>
+          <w:rFonts w:hint="eastAsia"/>
+        </w:rPr>
+        <w:t xml:space="preserve">    S = S </w:t>
+      </w:r>
+      <w:r>
+        <w:rPr>
+          <w:rFonts w:hint="eastAsia"/>
+        </w:rPr>
+        <w:t>∪</w:t>
+      </w:r>
+      <w:r>
+        <w:rPr>
+          <w:rFonts w:hint="eastAsia"/>
+        </w:rPr>
+        <w:t xml:space="preserve"> {u}; // u</w:t>
+      </w:r>
+      <w:r>
+        <w:rPr>
+          <w:rFonts w:hint="eastAsia"/>
+        </w:rPr>
+        <w:t>之最短路徑已確定</w:t>
+      </w:r>
+    </w:p>
+    <w:p>
+      <w:pPr>
+        <w:rPr>
+          <w:rFonts w:hint="eastAsia"/>
+        </w:rPr>
+      </w:pPr>
+      <w:r>
+        <w:rPr>
+          <w:rFonts w:hint="eastAsia"/>
+        </w:rPr>
+        <w:t xml:space="preserve">    for each vertex v </w:t>
+      </w:r>
+      <w:r>
+        <w:rPr>
+          <w:rFonts w:hint="eastAsia"/>
+        </w:rPr>
+        <w:t>ε</w:t>
+      </w:r>
+      <w:r>
+        <w:rPr>
+          <w:rFonts w:hint="eastAsia"/>
+        </w:rPr>
+        <w:t xml:space="preserve"> G.Adj[u] // </w:t>
+      </w:r>
+      <w:r>
+        <w:rPr>
+          <w:rFonts w:hint="eastAsia"/>
+        </w:rPr>
+        <w:t>共檢視</w:t>
+      </w:r>
+      <w:r>
+        <w:rPr>
+          <w:rFonts w:hint="eastAsia"/>
+        </w:rPr>
+        <w:t>E</w:t>
+      </w:r>
+      <w:r>
+        <w:rPr>
+          <w:rFonts w:hint="eastAsia"/>
+        </w:rPr>
+        <w:t>個</w:t>
+      </w:r>
+      <w:r>
+        <w:rPr>
+          <w:rFonts w:hint="eastAsia"/>
+        </w:rPr>
+        <w:t>Node</w:t>
+      </w:r>
+    </w:p>
+    <w:p>
+      <w:r>
+        <w:t xml:space="preserve">    {</w:t>
+      </w:r>
+    </w:p>
+    <w:p>
+      <w:r>
+        <w:t xml:space="preserve">      Relax(u,v,W);</w:t>
+      </w:r>
+    </w:p>
+    <w:p>
+      <w:r>
+        <w:t xml:space="preserve">    }</w:t>
+      </w:r>
+    </w:p>
+    <w:p>
+      <w:r>
+        <w:t xml:space="preserve">  }</w:t>
+      </w:r>
+    </w:p>
+    <w:p>
+      <w:r>
+        <w:t>}</w:t>
+      </w:r>
+    </w:p>
+    <w:p>
+      <w:r>
+        <w:t>Initialize(G,Start)</w:t>
+      </w:r>
+    </w:p>
+    <w:p>
+      <w:r>
+        <w:t>{</w:t>
+      </w:r>
+    </w:p>
+    <w:p>
+      <w:r>
+        <w:t xml:space="preserve">  for each vertex v ε G.V // O(V)time</w:t>
+      </w:r>
+    </w:p>
+    <w:p>
+      <w:r>
+        <w:t xml:space="preserve">  {</w:t>
+      </w:r>
+    </w:p>
+    <w:p>
+      <w:pPr>
+        <w:rPr>
+          <w:rFonts w:hint="eastAsia"/>
+        </w:rPr>
+      </w:pPr>
+      <w:r>
+        <w:rPr>
+          <w:rFonts w:hint="eastAsia"/>
+        </w:rPr>
+        <w:t xml:space="preserve">    v.d = </w:t>
+      </w:r>
+      <w:r>
+        <w:rPr>
+          <w:rFonts w:hint="eastAsia"/>
+        </w:rPr>
+        <w:t>∞</w:t>
+      </w:r>
+      <w:r>
+        <w:rPr>
+          <w:rFonts w:hint="eastAsia"/>
+        </w:rPr>
+        <w:t>;</w:t>
+      </w:r>
+    </w:p>
+    <w:p>
+      <w:r>
+        <w:lastRenderedPageBreak/>
+        <w:t xml:space="preserve">    v.π = Null;</w:t>
+      </w:r>
+    </w:p>
+    <w:p>
+      <w:r>
+        <w:t xml:space="preserve">  }</w:t>
+      </w:r>
+    </w:p>
+    <w:p>
+      <w:pPr>
+        <w:rPr>
+          <w:rFonts w:hint="eastAsia"/>
+        </w:rPr>
+      </w:pPr>
+      <w:r>
+        <w:rPr>
+          <w:rFonts w:hint="eastAsia"/>
+        </w:rPr>
+        <w:t xml:space="preserve">  Start.d = 0; // </w:t>
+      </w:r>
+      <w:r>
+        <w:rPr>
+          <w:rFonts w:hint="eastAsia"/>
+        </w:rPr>
+        <w:t>起點之</w:t>
+      </w:r>
+      <w:r>
+        <w:rPr>
+          <w:rFonts w:hint="eastAsia"/>
+        </w:rPr>
+        <w:t>d = 0</w:t>
+      </w:r>
+    </w:p>
+    <w:p>
+      <w:r>
+        <w:t>}</w:t>
+      </w:r>
+    </w:p>
+    <w:p>
+      <w:r>
+        <w:t>Relax(u,v,W)</w:t>
+      </w:r>
+    </w:p>
+    <w:p>
+      <w:r>
+        <w:t>{</w:t>
+      </w:r>
+    </w:p>
+    <w:p>
+      <w:r>
+        <w:t xml:space="preserve">  if (v.d &gt; u.d + W(u,v))</w:t>
+      </w:r>
+    </w:p>
+    <w:p>
+      <w:r>
+        <w:t xml:space="preserve">  {</w:t>
+      </w:r>
+    </w:p>
+    <w:p>
+      <w:pPr>
+        <w:rPr>
+          <w:rFonts w:hint="eastAsia"/>
+        </w:rPr>
+      </w:pPr>
+      <w:r>
+        <w:rPr>
+          <w:rFonts w:hint="eastAsia"/>
+        </w:rPr>
+        <w:t xml:space="preserve">    v.d = u.d + W(u,v); // Decrease-key</w:t>
+      </w:r>
+      <w:r>
+        <w:rPr>
+          <w:rFonts w:hint="eastAsia"/>
+        </w:rPr>
+        <w:t>之運作</w:t>
+      </w:r>
+    </w:p>
+    <w:p>
+      <w:r>
+        <w:t xml:space="preserve">    v.π = u;</w:t>
+      </w:r>
+    </w:p>
+    <w:p>
+      <w:r>
+        <w:t xml:space="preserve">  }</w:t>
+      </w:r>
+    </w:p>
+    <w:p>
+      <w:r>
+        <w:t>}</w:t>
+      </w:r>
+    </w:p>
+    <w:p>
+      <w:pPr>
+        <w:rPr>
+          <w:rFonts w:hint="eastAsia"/>
+        </w:rPr>
+      </w:pPr>
+      <w:r>
+        <w:rPr>
+          <w:rFonts w:hint="eastAsia"/>
+        </w:rPr>
+        <w:t>Time</w:t>
+      </w:r>
+      <w:r>
+        <w:rPr>
+          <w:rFonts w:hint="eastAsia"/>
+        </w:rPr>
+        <w:t>分析</w:t>
+      </w:r>
+      <w:r>
+        <w:rPr>
+          <w:rFonts w:hint="eastAsia"/>
+        </w:rPr>
+        <w:t>:(</w:t>
+      </w:r>
+      <w:r>
+        <w:rPr>
+          <w:rFonts w:hint="eastAsia"/>
+        </w:rPr>
+        <w:t>同</w:t>
+      </w:r>
+      <w:r>
+        <w:rPr>
+          <w:rFonts w:hint="eastAsia"/>
+        </w:rPr>
+        <w:t>Prim's Algo</w:t>
+      </w:r>
+      <w:r>
+        <w:rPr>
+          <w:rFonts w:hint="eastAsia"/>
+        </w:rPr>
+        <w:t>相同，雖然是解不同問題</w:t>
+      </w:r>
+      <w:r>
+        <w:rPr>
+          <w:rFonts w:hint="eastAsia"/>
+        </w:rPr>
+        <w:t>)</w:t>
+      </w:r>
+    </w:p>
+    <w:p>
+      <w:pPr>
+        <w:rPr>
+          <w:rFonts w:hint="eastAsia"/>
+        </w:rPr>
+      </w:pPr>
+      <w:r>
+        <w:rPr>
+          <w:rFonts w:hint="eastAsia"/>
+        </w:rPr>
+        <w:t>[</w:t>
+      </w:r>
+      <w:r>
+        <w:rPr>
+          <w:rFonts w:hint="eastAsia"/>
+        </w:rPr>
+        <w:t>法一</w:t>
+      </w:r>
+      <w:r>
+        <w:rPr>
+          <w:rFonts w:hint="eastAsia"/>
+        </w:rPr>
+        <w:t>]: Priority Queue</w:t>
+      </w:r>
+      <w:r>
+        <w:rPr>
+          <w:rFonts w:hint="eastAsia"/>
+        </w:rPr>
+        <w:t>用</w:t>
+      </w:r>
+      <w:r>
+        <w:rPr>
+          <w:rFonts w:hint="eastAsia"/>
+        </w:rPr>
+        <w:t>Heap</w:t>
+      </w:r>
+      <w:r>
+        <w:rPr>
+          <w:rFonts w:hint="eastAsia"/>
+        </w:rPr>
+        <w:t>作</w:t>
+      </w:r>
+    </w:p>
+    <w:p>
+      <w:pPr>
+        <w:rPr>
+          <w:rFonts w:hint="eastAsia"/>
+        </w:rPr>
+      </w:pPr>
+      <w:r>
+        <w:rPr>
+          <w:rFonts w:hint="eastAsia"/>
+        </w:rPr>
+        <w:t>Time = O(V)(</w:t>
+      </w:r>
+      <w:r>
+        <w:rPr>
+          <w:rFonts w:hint="eastAsia"/>
+        </w:rPr>
+        <w:t>初值設定</w:t>
+      </w:r>
+      <w:r>
+        <w:rPr>
+          <w:rFonts w:hint="eastAsia"/>
+        </w:rPr>
+        <w:t>) + O(V)(</w:t>
+      </w:r>
+      <w:r>
+        <w:rPr>
+          <w:rFonts w:hint="eastAsia"/>
+        </w:rPr>
+        <w:t>建</w:t>
+      </w:r>
+      <w:r>
+        <w:rPr>
+          <w:rFonts w:hint="eastAsia"/>
+        </w:rPr>
+        <w:t>Heap) + O(logV) * V</w:t>
+      </w:r>
+      <w:r>
+        <w:rPr>
+          <w:rFonts w:hint="eastAsia"/>
+        </w:rPr>
+        <w:t>次</w:t>
+      </w:r>
+      <w:r>
+        <w:rPr>
+          <w:rFonts w:hint="eastAsia"/>
+        </w:rPr>
+        <w:t>(Extract-min(Q)) + O(logV) * E</w:t>
+      </w:r>
+      <w:r>
+        <w:rPr>
+          <w:rFonts w:hint="eastAsia"/>
+        </w:rPr>
+        <w:t>次</w:t>
+      </w:r>
+      <w:r>
+        <w:rPr>
+          <w:rFonts w:hint="eastAsia"/>
+        </w:rPr>
+        <w:t>(Decrease-key)</w:t>
+      </w:r>
+    </w:p>
+    <w:p>
+      <w:r>
+        <w:t>=&gt; O(VlogV) + O(ElogV) =&gt; O(ElogV)</w:t>
+      </w:r>
+    </w:p>
+    <w:p>
+      <w:pPr>
+        <w:rPr>
+          <w:rFonts w:hint="eastAsia"/>
+        </w:rPr>
+      </w:pPr>
+      <w:r>
+        <w:rPr>
+          <w:rFonts w:hint="eastAsia"/>
+        </w:rPr>
+        <w:t>[</w:t>
+      </w:r>
+      <w:r>
+        <w:rPr>
+          <w:rFonts w:hint="eastAsia"/>
+        </w:rPr>
+        <w:t>法二</w:t>
+      </w:r>
+      <w:r>
+        <w:rPr>
+          <w:rFonts w:hint="eastAsia"/>
+        </w:rPr>
+        <w:t>]: Priority Queue</w:t>
+      </w:r>
+      <w:r>
+        <w:rPr>
+          <w:rFonts w:hint="eastAsia"/>
+        </w:rPr>
+        <w:t>用</w:t>
+      </w:r>
+      <w:r>
+        <w:rPr>
+          <w:rFonts w:hint="eastAsia"/>
+        </w:rPr>
+        <w:t>Fib. Heap</w:t>
+      </w:r>
+      <w:r>
+        <w:rPr>
+          <w:rFonts w:hint="eastAsia"/>
+        </w:rPr>
+        <w:t>作</w:t>
+      </w:r>
+    </w:p>
+    <w:p>
+      <w:pPr>
+        <w:rPr>
+          <w:rFonts w:hint="eastAsia"/>
+        </w:rPr>
+      </w:pPr>
+      <w:r>
+        <w:rPr>
+          <w:rFonts w:hint="eastAsia"/>
+        </w:rPr>
+        <w:t>Time = O(V) + O(V) + O(logV) * V</w:t>
+      </w:r>
+      <w:r>
+        <w:rPr>
+          <w:rFonts w:hint="eastAsia"/>
+        </w:rPr>
+        <w:t>次</w:t>
+      </w:r>
+      <w:r>
+        <w:rPr>
+          <w:rFonts w:hint="eastAsia"/>
+        </w:rPr>
+        <w:t xml:space="preserve"> + O(1) * E</w:t>
+      </w:r>
+      <w:r>
+        <w:rPr>
+          <w:rFonts w:hint="eastAsia"/>
+        </w:rPr>
+        <w:t>次</w:t>
+      </w:r>
+    </w:p>
+    <w:p>
+      <w:r>
+        <w:t>=&gt; O(VlogV) + O(E) =&gt; O(VlogV + E)</w:t>
+      </w:r>
+    </w:p>
+    <w:p>
+      <w:r>
+        <w:rPr>
+          <w:rFonts w:hint="eastAsia"/>
+        </w:rPr>
+        <w:t xml:space="preserve">Note: Prim </w:t>
+      </w:r>
+      <w:r>
+        <w:rPr>
+          <w:rFonts w:hint="eastAsia"/>
+        </w:rPr>
+        <w:t>及</w:t>
+      </w:r>
+      <w:r>
+        <w:rPr>
+          <w:rFonts w:hint="eastAsia"/>
+        </w:rPr>
+        <w:t xml:space="preserve"> Dijkstra </w:t>
+      </w:r>
+      <w:r>
+        <w:rPr>
+          <w:rFonts w:hint="eastAsia"/>
+        </w:rPr>
+        <w:t>皆</w:t>
+      </w:r>
+      <w:r>
+        <w:rPr>
+          <w:rFonts w:hint="eastAsia"/>
+        </w:rPr>
+        <w:t>Based on BFS (</w:t>
+      </w:r>
+      <w:r>
+        <w:rPr>
+          <w:rFonts w:hint="eastAsia"/>
+        </w:rPr>
+        <w:t>因為都用到</w:t>
+      </w:r>
+      <w:r>
+        <w:rPr>
+          <w:rFonts w:hint="eastAsia"/>
+        </w:rPr>
+        <w:t>Queue)</w:t>
+      </w:r>
+    </w:p>
+    <w:p/>
+    <w:p>
+      <w:r>
+        <w:t>Bellman-Ford Algo</w:t>
+      </w:r>
+    </w:p>
+    <w:p>
+      <w:pPr>
+        <w:rPr>
+          <w:rFonts w:hint="eastAsia"/>
+        </w:rPr>
+      </w:pPr>
+      <w:r>
+        <w:rPr>
+          <w:rFonts w:hint="eastAsia"/>
+        </w:rPr>
+        <w:t>定義</w:t>
+      </w:r>
+      <w:r>
+        <w:rPr>
+          <w:rFonts w:hint="eastAsia"/>
+        </w:rPr>
+        <w:t>:</w:t>
+      </w:r>
+    </w:p>
+    <w:p>
+      <w:pPr>
+        <w:rPr>
+          <w:rFonts w:hint="eastAsia"/>
+        </w:rPr>
+      </w:pPr>
+      <w:r>
+        <w:rPr>
+          <w:rFonts w:hint="eastAsia"/>
+        </w:rPr>
+        <w:t>Dist^k:</w:t>
+      </w:r>
+      <w:r>
+        <w:rPr>
+          <w:rFonts w:hint="eastAsia"/>
+        </w:rPr>
         <w:t>是</w:t>
       </w:r>
       <w:r>
         <w:rPr>
           <w:rFonts w:hint="eastAsia"/>
         </w:rPr>
-        <w:t>Connected</w:t>
-      </w:r>
-      <w:r>
-        <w:rPr>
-          <w:rFonts w:hint="eastAsia"/>
-        </w:rPr>
-        <w:t>無向圖，</w:t>
-      </w:r>
-      <w:r>
-        <w:rPr>
-          <w:rFonts w:hint="eastAsia"/>
-        </w:rPr>
-        <w:t>V={1,2,3...n}</w:t>
+        <w:t>[1...n] of int</w:t>
+      </w:r>
+      <w:r>
+        <w:rPr>
+          <w:rFonts w:hint="eastAsia"/>
+        </w:rPr>
+        <w:t>，其中</w:t>
+      </w:r>
+      <w:r>
+        <w:rPr>
+          <w:rFonts w:hint="eastAsia"/>
+        </w:rPr>
+        <w:t>Dist^k[i]</w:t>
+      </w:r>
+      <w:r>
+        <w:rPr>
+          <w:rFonts w:hint="eastAsia"/>
+        </w:rPr>
+        <w:t>代表起點到</w:t>
+      </w:r>
+      <w:r>
+        <w:rPr>
+          <w:rFonts w:hint="eastAsia"/>
+        </w:rPr>
+        <w:t>i</w:t>
+      </w:r>
+      <w:r>
+        <w:rPr>
+          <w:rFonts w:hint="eastAsia"/>
+        </w:rPr>
+        <w:t>之最短路徑長，且最多經過</w:t>
+      </w:r>
+      <w:r>
+        <w:rPr>
+          <w:rFonts w:hint="eastAsia"/>
+        </w:rPr>
+        <w:t>k</w:t>
+      </w:r>
+      <w:r>
+        <w:rPr>
+          <w:rFonts w:hint="eastAsia"/>
+        </w:rPr>
+        <w:t>條邊</w:t>
+      </w:r>
+      <w:r>
+        <w:rPr>
+          <w:rFonts w:hint="eastAsia"/>
+        </w:rPr>
+        <w:t>(</w:t>
+      </w:r>
+      <w:r>
+        <w:rPr>
+          <w:rFonts w:hint="eastAsia"/>
+        </w:rPr>
+        <w:t>邊數</w:t>
+      </w:r>
+      <w:r>
+        <w:rPr>
+          <w:rFonts w:hint="eastAsia"/>
+        </w:rPr>
+        <w:t>&lt;=k</w:t>
+      </w:r>
+      <w:r>
+        <w:rPr>
+          <w:rFonts w:hint="eastAsia"/>
+        </w:rPr>
+        <w:t>條邊</w:t>
+      </w:r>
+      <w:r>
+        <w:rPr>
+          <w:rFonts w:hint="eastAsia"/>
+        </w:rPr>
+        <w:t>)</w:t>
+      </w:r>
+    </w:p>
+    <w:p>
+      <w:pPr>
+        <w:rPr>
+          <w:rFonts w:hint="eastAsia"/>
+        </w:rPr>
+      </w:pPr>
+      <w:r>
+        <w:rPr>
+          <w:rFonts w:hint="eastAsia"/>
+        </w:rPr>
+        <w:t xml:space="preserve">Dist^1 = </w:t>
+      </w:r>
+      <w:r>
+        <w:rPr>
+          <w:rFonts w:hint="eastAsia"/>
+        </w:rPr>
+        <w:t>初值</w:t>
+      </w:r>
+      <w:r>
+        <w:rPr>
+          <w:rFonts w:hint="eastAsia"/>
+        </w:rPr>
+        <w:t xml:space="preserve"> = Cost Matrix</w:t>
+      </w:r>
+    </w:p>
+    <w:p>
+      <w:pPr>
+        <w:rPr>
+          <w:rFonts w:hint="eastAsia"/>
+        </w:rPr>
+      </w:pPr>
+      <w:r>
+        <w:rPr>
+          <w:rFonts w:hint="eastAsia"/>
+        </w:rPr>
+        <w:t xml:space="preserve">Then </w:t>
+      </w:r>
+      <w:r>
+        <w:rPr>
+          <w:rFonts w:hint="eastAsia"/>
+        </w:rPr>
+        <w:t>依序求出</w:t>
+      </w:r>
+      <w:r>
+        <w:rPr>
+          <w:rFonts w:hint="eastAsia"/>
+        </w:rPr>
+        <w:t>Dist^1, Dist^2, Dist^3, Dist^4,...,Dist^n-1</w:t>
+      </w:r>
+      <w:r>
+        <w:rPr>
+          <w:rFonts w:hint="eastAsia"/>
+        </w:rPr>
+        <w:t>陣列值</w:t>
+      </w:r>
+      <w:r>
+        <w:rPr>
+          <w:rFonts w:hint="eastAsia"/>
+        </w:rPr>
+        <w:t xml:space="preserve"> if |V|=n</w:t>
+      </w:r>
+    </w:p>
+    <w:p>
+      <w:pPr>
+        <w:rPr>
+          <w:rFonts w:hint="eastAsia"/>
+        </w:rPr>
+      </w:pPr>
+      <w:r>
+        <w:rPr>
+          <w:rFonts w:hint="eastAsia"/>
+        </w:rPr>
+        <w:t>則</w:t>
+      </w:r>
+      <w:r>
+        <w:rPr>
+          <w:rFonts w:hint="eastAsia"/>
+        </w:rPr>
+        <w:t>Dist^n-1</w:t>
+      </w:r>
+      <w:r>
+        <w:rPr>
+          <w:rFonts w:hint="eastAsia"/>
+        </w:rPr>
+        <w:t>即為結果</w:t>
+      </w:r>
+    </w:p>
+    <w:p>
+      <w:pPr>
+        <w:rPr>
+          <w:rFonts w:hint="eastAsia"/>
+        </w:rPr>
+      </w:pPr>
+      <w:r>
+        <w:rPr>
+          <w:rFonts w:hint="eastAsia"/>
+        </w:rPr>
+        <w:t>Dist^k[i] = min{Dist^k-1[i], min{Dist^k-1[u], cost[u,i]}} =&gt; u</w:t>
+      </w:r>
+      <w:r>
+        <w:rPr>
+          <w:rFonts w:hint="eastAsia"/>
+        </w:rPr>
+        <w:t>代表</w:t>
+      </w:r>
+      <w:r>
+        <w:rPr>
+          <w:rFonts w:hint="eastAsia"/>
+        </w:rPr>
+        <w:t>u1~um</w:t>
+      </w:r>
+    </w:p>
+    <w:p/>
+    <w:p>
+      <w:r>
+        <w:t>Algo:</w:t>
+      </w:r>
+    </w:p>
+    <w:p>
+      <w:r>
+        <w:t>Bellman-Ford(Cost,Dist,n,S)</w:t>
+      </w:r>
+    </w:p>
+    <w:p>
+      <w:pPr>
+        <w:rPr>
+          <w:rFonts w:hint="eastAsia"/>
+        </w:rPr>
+      </w:pPr>
+      <w:r>
+        <w:rPr>
+          <w:rFonts w:hint="eastAsia"/>
+        </w:rPr>
+        <w:t>// Cost:n*n</w:t>
+      </w:r>
+      <w:r>
+        <w:rPr>
+          <w:rFonts w:hint="eastAsia"/>
+        </w:rPr>
+        <w:t>成本矩陣</w:t>
+      </w:r>
+    </w:p>
+    <w:p>
+      <w:r>
+        <w:t>// Dist:[1...n] of int</w:t>
+      </w:r>
+    </w:p>
+    <w:p>
+      <w:r>
+        <w:t>// n = |V|</w:t>
+      </w:r>
+    </w:p>
+    <w:p>
+      <w:r>
+        <w:t>// S:Start Vertex</w:t>
+      </w:r>
+    </w:p>
+    <w:p>
+      <w:r>
+        <w:t>{</w:t>
+      </w:r>
+    </w:p>
+    <w:p>
+      <w:pPr>
+        <w:rPr>
+          <w:rFonts w:hint="eastAsia"/>
+        </w:rPr>
+      </w:pPr>
+      <w:r>
+        <w:rPr>
+          <w:rFonts w:hint="eastAsia"/>
+        </w:rPr>
+        <w:lastRenderedPageBreak/>
+        <w:t xml:space="preserve">  for i=1 to n // </w:t>
+      </w:r>
+      <w:r>
+        <w:rPr>
+          <w:rFonts w:hint="eastAsia"/>
+        </w:rPr>
+        <w:t>初值設定</w:t>
+      </w:r>
+    </w:p>
+    <w:p>
+      <w:r>
+        <w:t xml:space="preserve">  {</w:t>
+      </w:r>
+    </w:p>
+    <w:p>
+      <w:r>
+        <w:t xml:space="preserve">    Dist[i] = Cost[S,i];</w:t>
+      </w:r>
+    </w:p>
+    <w:p>
+      <w:r>
+        <w:t xml:space="preserve">  }</w:t>
+      </w:r>
+    </w:p>
+    <w:p>
+      <w:r>
+        <w:t xml:space="preserve">  </w:t>
+      </w:r>
+    </w:p>
+    <w:p>
+      <w:pPr>
+        <w:rPr>
+          <w:rFonts w:hint="eastAsia"/>
+        </w:rPr>
+      </w:pPr>
+      <w:r>
+        <w:rPr>
+          <w:rFonts w:hint="eastAsia"/>
+        </w:rPr>
+        <w:t xml:space="preserve">  for k=2 to (n-1) // </w:t>
+      </w:r>
+      <w:r>
+        <w:rPr>
+          <w:rFonts w:hint="eastAsia"/>
+        </w:rPr>
+        <w:t>即</w:t>
+      </w:r>
+      <w:r>
+        <w:rPr>
+          <w:rFonts w:hint="eastAsia"/>
+        </w:rPr>
+        <w:t>Dist^1</w:t>
+      </w:r>
+      <w:r>
+        <w:rPr>
+          <w:rFonts w:hint="eastAsia"/>
+        </w:rPr>
+        <w:t>依序求</w:t>
+      </w:r>
+      <w:r>
+        <w:rPr>
+          <w:rFonts w:hint="eastAsia"/>
+        </w:rPr>
+        <w:t>Dist^n-1</w:t>
+      </w:r>
+    </w:p>
+    <w:p>
+      <w:r>
+        <w:t xml:space="preserve">  {</w:t>
+      </w:r>
+    </w:p>
+    <w:p>
+      <w:r>
+        <w:t xml:space="preserve">    for i=1 to n</w:t>
+      </w:r>
+    </w:p>
+    <w:p>
+      <w:r>
+        <w:t xml:space="preserve">    {</w:t>
+      </w:r>
+    </w:p>
+    <w:p>
+      <w:pPr>
+        <w:rPr>
+          <w:rFonts w:hint="eastAsia"/>
+        </w:rPr>
+      </w:pPr>
+      <w:r>
+        <w:rPr>
+          <w:rFonts w:hint="eastAsia"/>
+        </w:rPr>
+        <w:t xml:space="preserve">      for each vertex u that has edge </w:t>
+      </w:r>
+      <w:r>
+        <w:rPr>
+          <w:rFonts w:hint="eastAsia"/>
+        </w:rPr>
+        <w:t>射入</w:t>
+      </w:r>
+      <w:r>
+        <w:rPr>
+          <w:rFonts w:hint="eastAsia"/>
+        </w:rPr>
+        <w:t xml:space="preserve"> i</w:t>
+      </w:r>
+    </w:p>
+    <w:p>
+      <w:r>
+        <w:t xml:space="preserve">      {</w:t>
+      </w:r>
+    </w:p>
+    <w:p>
+      <w:r>
+        <w:t xml:space="preserve">        if (Dist[i] &gt; Dist[u] + Cost[u,i])</w:t>
+      </w:r>
+    </w:p>
+    <w:p>
+      <w:r>
+        <w:t xml:space="preserve">        {</w:t>
+      </w:r>
+    </w:p>
+    <w:p>
+      <w:r>
+        <w:t xml:space="preserve">          Dist[i] = Dist[u] + Cost[u,i];</w:t>
+      </w:r>
+    </w:p>
+    <w:p>
+      <w:r>
+        <w:t xml:space="preserve">        }</w:t>
+      </w:r>
+    </w:p>
+    <w:p>
+      <w:r>
+        <w:t xml:space="preserve">      }</w:t>
+      </w:r>
+    </w:p>
+    <w:p>
+      <w:r>
+        <w:t xml:space="preserve">    }</w:t>
+      </w:r>
+    </w:p>
+    <w:p>
+      <w:r>
+        <w:t xml:space="preserve">  }</w:t>
+      </w:r>
+    </w:p>
+    <w:p>
+      <w:r>
+        <w:t>}</w:t>
+      </w:r>
+    </w:p>
+    <w:p>
+      <w:pPr>
+        <w:rPr>
+          <w:rFonts w:hint="eastAsia"/>
+        </w:rPr>
+      </w:pPr>
+      <w:r>
+        <w:rPr>
+          <w:rFonts w:hint="eastAsia"/>
+        </w:rPr>
+        <w:t>時間分析</w:t>
+      </w:r>
+      <w:r>
+        <w:rPr>
+          <w:rFonts w:hint="eastAsia"/>
+        </w:rPr>
+        <w:t>:</w:t>
+      </w:r>
+    </w:p>
+    <w:p>
+      <w:pPr>
+        <w:rPr>
+          <w:rFonts w:hint="eastAsia"/>
+        </w:rPr>
+      </w:pPr>
+      <w:r>
+        <w:rPr>
+          <w:rFonts w:hint="eastAsia"/>
+        </w:rPr>
+        <w:t>Time:O(n</w:t>
+      </w:r>
+      <w:r>
+        <w:rPr>
+          <w:rFonts w:hint="eastAsia"/>
+        </w:rPr>
+        <w:t>三次方</w:t>
+      </w:r>
+      <w:r>
+        <w:rPr>
+          <w:rFonts w:hint="eastAsia"/>
+        </w:rPr>
+        <w:t>), n=|V| =&gt; DS</w:t>
+      </w:r>
+      <w:r>
+        <w:rPr>
+          <w:rFonts w:hint="eastAsia"/>
+        </w:rPr>
+        <w:t>版本</w:t>
+      </w:r>
+      <w:r>
+        <w:rPr>
+          <w:rFonts w:hint="eastAsia"/>
+        </w:rPr>
+        <w:t xml:space="preserve"> for </w:t>
+      </w:r>
+      <w:r>
+        <w:rPr>
+          <w:rFonts w:hint="eastAsia"/>
+        </w:rPr>
+        <w:t>矩陣</w:t>
+      </w:r>
+    </w:p>
+    <w:p>
+      <w:pPr>
+        <w:rPr>
+          <w:rFonts w:hint="eastAsia"/>
+        </w:rPr>
+      </w:pPr>
+      <w:r>
+        <w:rPr>
+          <w:rFonts w:hint="eastAsia"/>
+        </w:rPr>
+        <w:t>Time:O(V*E) =&gt; Algo</w:t>
+      </w:r>
+      <w:r>
+        <w:rPr>
+          <w:rFonts w:hint="eastAsia"/>
+        </w:rPr>
+        <w:t>版本</w:t>
+      </w:r>
+      <w:r>
+        <w:rPr>
+          <w:rFonts w:hint="eastAsia"/>
+        </w:rPr>
+        <w:t xml:space="preserve"> for </w:t>
+      </w:r>
+      <w:r>
+        <w:rPr>
+          <w:rFonts w:hint="eastAsia"/>
+        </w:rPr>
+        <w:t>串列</w:t>
+      </w:r>
+    </w:p>
+    <w:p>
+      <w:r>
+        <w:rPr>
+          <w:rFonts w:hint="eastAsia"/>
+        </w:rPr>
+        <w:t>Note:</w:t>
+      </w:r>
+      <w:r>
+        <w:rPr>
+          <w:rFonts w:hint="eastAsia"/>
+        </w:rPr>
+        <w:t>可有負邊存在，但不允許負長度</w:t>
+      </w:r>
+      <w:r>
+        <w:rPr>
+          <w:rFonts w:hint="eastAsia"/>
+        </w:rPr>
+        <w:t>Cycle(</w:t>
+      </w:r>
+      <w:r>
+        <w:rPr>
+          <w:rFonts w:hint="eastAsia"/>
+        </w:rPr>
+        <w:t>因為無法求出最短路徑長</w:t>
+      </w:r>
+      <w:r>
+        <w:rPr>
+          <w:rFonts w:hint="eastAsia"/>
+        </w:rPr>
+        <w:t>)</w:t>
+      </w:r>
+    </w:p>
+    <w:p/>
+    <w:p>
+      <w:r>
+        <w:t>Floyd-warshall Algo</w:t>
+      </w:r>
+    </w:p>
+    <w:p>
+      <w:r>
+        <w:rPr>
+          <w:rFonts w:hint="eastAsia"/>
+        </w:rPr>
+        <w:t>定義</w:t>
+      </w:r>
+      <w:r>
+        <w:rPr>
+          <w:rFonts w:hint="eastAsia"/>
+        </w:rPr>
+        <w:t>:</w:t>
+      </w:r>
+    </w:p>
+    <w:p>
+      <w:r>
+        <w:rPr>
+          <w:rFonts w:hint="eastAsia"/>
+        </w:rPr>
+        <w:t>求</w:t>
+      </w:r>
+      <w:r>
+        <w:rPr>
+          <w:rFonts w:hint="eastAsia"/>
+        </w:rPr>
+        <w:t xml:space="preserve"> All Pairs of Vertex(</w:t>
+      </w:r>
+      <w:r>
+        <w:rPr>
+          <w:rFonts w:hint="eastAsia"/>
+        </w:rPr>
+        <w:t>所有頂點對之間</w:t>
+      </w:r>
+      <w:r>
+        <w:rPr>
+          <w:rFonts w:hint="eastAsia"/>
+        </w:rPr>
+        <w:t>)</w:t>
+      </w:r>
+      <w:r>
+        <w:rPr>
+          <w:rFonts w:hint="eastAsia"/>
+        </w:rPr>
+        <w:t>之</w:t>
+      </w:r>
+      <w:r>
+        <w:rPr>
+          <w:rFonts w:hint="eastAsia"/>
+        </w:rPr>
+        <w:t>S</w:t>
+      </w:r>
+      <w:r>
+        <w:rPr>
+          <w:rFonts w:hint="eastAsia"/>
+        </w:rPr>
+        <w:t>hortest path length</w:t>
+      </w:r>
+    </w:p>
+    <w:p>
+      <w:pPr>
+        <w:rPr>
+          <w:rFonts w:hint="eastAsia"/>
+        </w:rPr>
+      </w:pPr>
+      <w:r>
+        <w:rPr>
+          <w:rFonts w:hint="eastAsia"/>
+        </w:rPr>
+        <w:t>其他想法</w:t>
+      </w:r>
+      <w:r>
+        <w:rPr>
+          <w:rFonts w:hint="eastAsia"/>
+        </w:rPr>
+        <w:t>:</w:t>
+      </w:r>
+      <w:r>
+        <w:rPr>
+          <w:rFonts w:hint="eastAsia"/>
+        </w:rPr>
+        <w:t>把所有頂點輪流代入</w:t>
+      </w:r>
+      <w:r>
+        <w:rPr>
+          <w:rFonts w:hint="eastAsia"/>
+        </w:rPr>
+        <w:t>D</w:t>
+      </w:r>
+      <w:r>
+        <w:t xml:space="preserve">ijkstra or Bellman-Ford </w:t>
+      </w:r>
+      <w:r>
+        <w:rPr>
+          <w:rFonts w:hint="eastAsia"/>
+        </w:rPr>
+        <w:t>作為起點，仍可求出</w:t>
+      </w:r>
+      <w:r>
+        <w:rPr>
+          <w:rFonts w:hint="eastAsia"/>
+        </w:rPr>
+        <w:t>Solution</w:t>
+      </w:r>
+    </w:p>
+    <w:p>
+      <w:r>
+        <w:t>[</w:t>
+      </w:r>
+      <w:r>
+        <w:rPr>
+          <w:rFonts w:hint="eastAsia"/>
+        </w:rPr>
+        <w:t>法一</w:t>
+      </w:r>
+      <w:r>
+        <w:rPr>
+          <w:rFonts w:hint="eastAsia"/>
+        </w:rPr>
+        <w:t>]:n</w:t>
+      </w:r>
+      <w:r>
+        <w:rPr>
+          <w:rFonts w:hint="eastAsia"/>
+        </w:rPr>
+        <w:t>個頂點輪流代入</w:t>
+      </w:r>
+      <w:r>
+        <w:rPr>
+          <w:rFonts w:hint="eastAsia"/>
+        </w:rPr>
+        <w:t>D</w:t>
+      </w:r>
+      <w:r>
+        <w:t>ijkstra =&gt; Tim</w:t>
+      </w:r>
+      <w:r>
+        <w:rPr>
+          <w:rFonts w:hint="eastAsia"/>
+        </w:rPr>
+        <w:t>e: n*O(n</w:t>
+      </w:r>
+      <w:r>
+        <w:rPr>
+          <w:rFonts w:hint="eastAsia"/>
+        </w:rPr>
+        <w:t>平方</w:t>
+      </w:r>
+      <w:r>
+        <w:rPr>
+          <w:rFonts w:hint="eastAsia"/>
+        </w:rPr>
+        <w:t>) = O(n</w:t>
+      </w:r>
+      <w:r>
+        <w:rPr>
+          <w:rFonts w:hint="eastAsia"/>
+        </w:rPr>
+        <w:t>三次方</w:t>
+      </w:r>
+      <w:r>
+        <w:rPr>
+          <w:rFonts w:hint="eastAsia"/>
+        </w:rPr>
+        <w:t>)</w:t>
+      </w:r>
+      <w:r>
+        <w:rPr>
+          <w:rFonts w:hint="eastAsia"/>
+        </w:rPr>
+        <w:t>，但圖中不可有負邊</w:t>
+      </w:r>
+    </w:p>
+    <w:p>
+      <w:r>
+        <w:rPr>
+          <w:rFonts w:hint="eastAsia"/>
+        </w:rPr>
+        <w:t>[</w:t>
+      </w:r>
+      <w:r>
+        <w:rPr>
+          <w:rFonts w:hint="eastAsia"/>
+        </w:rPr>
+        <w:t>法二</w:t>
+      </w:r>
+      <w:r>
+        <w:t>]</w:t>
+      </w:r>
+      <w:r>
+        <w:rPr>
+          <w:rFonts w:hint="eastAsia"/>
+        </w:rPr>
+        <w:t>:</w:t>
+      </w:r>
+      <w:r>
+        <w:rPr>
+          <w:rFonts w:hint="eastAsia"/>
+        </w:rPr>
+        <w:t>代入</w:t>
+      </w:r>
+      <w:r>
+        <w:rPr>
+          <w:rFonts w:hint="eastAsia"/>
+        </w:rPr>
+        <w:t xml:space="preserve">bellman-ford =&gt; </w:t>
+      </w:r>
+      <w:r>
+        <w:rPr>
+          <w:rFonts w:hint="eastAsia"/>
+        </w:rPr>
+        <w:t>雖然可有負邊，</w:t>
+      </w:r>
+      <w:r>
+        <w:rPr>
+          <w:rFonts w:hint="eastAsia"/>
+        </w:rPr>
+        <w:t>Time: n*O(n</w:t>
+      </w:r>
+      <w:r>
+        <w:rPr>
+          <w:rFonts w:hint="eastAsia"/>
+        </w:rPr>
+        <w:t>三次方</w:t>
+      </w:r>
+      <w:r>
+        <w:rPr>
+          <w:rFonts w:hint="eastAsia"/>
+        </w:rPr>
+        <w:t>) = O(n</w:t>
+      </w:r>
+      <w:r>
+        <w:rPr>
+          <w:rFonts w:hint="eastAsia"/>
+        </w:rPr>
+        <w:t>四次方</w:t>
+      </w:r>
+      <w:r>
+        <w:rPr>
+          <w:rFonts w:hint="eastAsia"/>
+        </w:rPr>
+        <w:t>)</w:t>
+      </w:r>
+      <w:r>
+        <w:rPr>
+          <w:rFonts w:hint="eastAsia"/>
+        </w:rPr>
+        <w:t>，太久了</w:t>
+      </w:r>
+    </w:p>
+    <w:p>
+      <w:pPr>
+        <w:rPr>
+          <w:rFonts w:hint="eastAsia"/>
+        </w:rPr>
+      </w:pPr>
+      <w:r>
+        <w:rPr>
+          <w:rFonts w:hint="eastAsia"/>
+        </w:rPr>
+        <w:t>採用</w:t>
+      </w:r>
+      <w:r>
+        <w:rPr>
+          <w:rFonts w:hint="eastAsia"/>
+        </w:rPr>
+        <w:t>Dynamic Programming</w:t>
+      </w:r>
+    </w:p>
+    <w:p/>
+    <w:p>
+      <w:r>
+        <w:t>Floyd-warshall Algo</w:t>
+      </w:r>
+    </w:p>
+    <w:p>
+      <w:pPr>
+        <w:rPr>
+          <w:rFonts w:hint="eastAsia"/>
+        </w:rPr>
+      </w:pPr>
+      <w:r>
+        <w:rPr>
+          <w:rFonts w:hint="eastAsia"/>
+        </w:rPr>
+        <w:t>G=(V,E)</w:t>
       </w:r>
       <w:r>
         <w:rPr>
@@ -7232,19 +10866,7 @@
         <w:rPr>
           <w:rFonts w:hint="eastAsia"/>
         </w:rPr>
-        <w:t xml:space="preserve">U={1} // </w:t>
-      </w:r>
-      <w:r>
-        <w:rPr>
-          <w:rFonts w:hint="eastAsia"/>
-        </w:rPr>
-        <w:t>視為</w:t>
-      </w:r>
-      <w:r>
-        <w:rPr>
-          <w:rFonts w:hint="eastAsia"/>
-        </w:rPr>
-        <w:t>Start Vertex</w:t>
+        <w:t>|V|=n</w:t>
       </w:r>
       <w:r>
         <w:rPr>
@@ -7256,12 +10878,7 @@
         <w:rPr>
           <w:rFonts w:hint="eastAsia"/>
         </w:rPr>
-        <w:t>could be any Vertex</w:t>
-      </w:r>
-    </w:p>
-    <w:p>
-      <w:r>
-        <w:t>Steps:</w:t>
+        <w:t>V={1,2,3,...,n}</w:t>
       </w:r>
     </w:p>
     <w:p>
@@ -7274,67 +10891,68 @@
         <w:rPr>
           <w:rFonts w:hint="eastAsia"/>
         </w:rPr>
-        <w:t>1.</w:t>
-      </w:r>
-      <w:r>
-        <w:rPr>
-          <w:rFonts w:hint="eastAsia"/>
-        </w:rPr>
-        <w:t>挑出最小成本的邊</w:t>
-      </w:r>
-      <w:r>
-        <w:rPr>
-          <w:rFonts w:hint="eastAsia"/>
-        </w:rPr>
-        <w:t>(u,v)</w:t>
-      </w:r>
-      <w:r>
-        <w:rPr>
-          <w:rFonts w:hint="eastAsia"/>
-        </w:rPr>
-        <w:t>，且</w:t>
-      </w:r>
-      <w:r>
-        <w:rPr>
-          <w:rFonts w:hint="eastAsia"/>
-        </w:rPr>
-        <w:t xml:space="preserve">u </w:t>
-      </w:r>
-      <w:r>
-        <w:rPr>
-          <w:rFonts w:hint="eastAsia"/>
-        </w:rPr>
-        <w:t>ε</w:t>
-      </w:r>
-      <w:r>
-        <w:rPr>
-          <w:rFonts w:hint="eastAsia"/>
-        </w:rPr>
-        <w:t xml:space="preserve"> U</w:t>
-      </w:r>
-      <w:r>
-        <w:rPr>
-          <w:rFonts w:hint="eastAsia"/>
-        </w:rPr>
-        <w:t>，</w:t>
-      </w:r>
-      <w:r>
-        <w:rPr>
-          <w:rFonts w:hint="eastAsia"/>
-        </w:rPr>
-        <w:t xml:space="preserve">v </w:t>
-      </w:r>
-      <w:r>
-        <w:rPr>
-          <w:rFonts w:hint="eastAsia"/>
-        </w:rPr>
-        <w:t>ε</w:t>
-      </w:r>
-      <w:r>
-        <w:rPr>
-          <w:rFonts w:hint="eastAsia"/>
-        </w:rPr>
-        <w:t xml:space="preserve"> V-U</w:t>
+        <w:t>定義</w:t>
+      </w:r>
+      <w:r>
+        <w:rPr>
+          <w:rFonts w:hint="eastAsia"/>
+        </w:rPr>
+        <w:t>:A^k</w:t>
+      </w:r>
+      <w:r>
+        <w:rPr>
+          <w:rFonts w:hint="eastAsia"/>
+        </w:rPr>
+        <w:t>是一個</w:t>
+      </w:r>
+      <w:r>
+        <w:rPr>
+          <w:rFonts w:hint="eastAsia"/>
+        </w:rPr>
+        <w:t>n*n</w:t>
+      </w:r>
+      <w:r>
+        <w:rPr>
+          <w:rFonts w:hint="eastAsia"/>
+        </w:rPr>
+        <w:t>矩陣，其中</w:t>
+      </w:r>
+      <w:r>
+        <w:rPr>
+          <w:rFonts w:hint="eastAsia"/>
+        </w:rPr>
+        <w:t>A^k[i,j]=i</w:t>
+      </w:r>
+      <w:r>
+        <w:rPr>
+          <w:rFonts w:hint="eastAsia"/>
+        </w:rPr>
+        <w:t>到</w:t>
+      </w:r>
+      <w:r>
+        <w:rPr>
+          <w:rFonts w:hint="eastAsia"/>
+        </w:rPr>
+        <w:t>j</w:t>
+      </w:r>
+      <w:r>
+        <w:rPr>
+          <w:rFonts w:hint="eastAsia"/>
+        </w:rPr>
+        <w:t>之最短路徑長，且途中經過的頂</w:t>
+      </w:r>
+      <w:r>
+        <w:rPr>
+          <w:rFonts w:hint="eastAsia"/>
+        </w:rPr>
+        <w:lastRenderedPageBreak/>
+        <w:t>點編號必須</w:t>
+      </w:r>
+      <w:r>
+        <w:rPr>
+          <w:rFonts w:hint="eastAsia"/>
+        </w:rPr>
+        <w:t>&lt;=k</w:t>
       </w:r>
     </w:p>
     <w:p>
@@ -7347,73 +10965,31 @@
         <w:rPr>
           <w:rFonts w:hint="eastAsia"/>
         </w:rPr>
-        <w:t>2.</w:t>
-      </w:r>
-      <w:r>
-        <w:rPr>
-          <w:rFonts w:hint="eastAsia"/>
-        </w:rPr>
-        <w:t>加入</w:t>
-      </w:r>
-      <w:r>
-        <w:rPr>
-          <w:rFonts w:hint="eastAsia"/>
-        </w:rPr>
-        <w:t>(u,v)</w:t>
-      </w:r>
-      <w:r>
-        <w:rPr>
-          <w:rFonts w:hint="eastAsia"/>
-        </w:rPr>
-        <w:t>到</w:t>
-      </w:r>
-      <w:r>
-        <w:rPr>
-          <w:rFonts w:hint="eastAsia"/>
-        </w:rPr>
-        <w:t>S</w:t>
-      </w:r>
-      <w:r>
-        <w:rPr>
-          <w:rFonts w:hint="eastAsia"/>
-        </w:rPr>
-        <w:t>中，且將</w:t>
-      </w:r>
-      <w:r>
-        <w:rPr>
-          <w:rFonts w:hint="eastAsia"/>
-        </w:rPr>
-        <w:t>v</w:t>
-      </w:r>
-      <w:r>
-        <w:rPr>
-          <w:rFonts w:hint="eastAsia"/>
-        </w:rPr>
-        <w:t>點至</w:t>
-      </w:r>
-      <w:r>
-        <w:rPr>
-          <w:rFonts w:hint="eastAsia"/>
-        </w:rPr>
-        <w:t>V-U</w:t>
-      </w:r>
-      <w:r>
-        <w:rPr>
-          <w:rFonts w:hint="eastAsia"/>
-        </w:rPr>
-        <w:t>中移除，加入</w:t>
-      </w:r>
-      <w:r>
-        <w:rPr>
-          <w:rFonts w:hint="eastAsia"/>
-        </w:rPr>
-        <w:t>U</w:t>
-      </w:r>
-      <w:r>
-        <w:rPr>
-          <w:rFonts w:hint="eastAsia"/>
-        </w:rPr>
-        <w:t>中</w:t>
+        <w:t>A^0=Cost Matrix=</w:t>
+      </w:r>
+      <w:r>
+        <w:rPr>
+          <w:rFonts w:hint="eastAsia"/>
+        </w:rPr>
+        <w:t>初值</w:t>
+      </w:r>
+      <w:r>
+        <w:rPr>
+          <w:rFonts w:hint="eastAsia"/>
+        </w:rPr>
+        <w:t xml:space="preserve"> Then </w:t>
+      </w:r>
+      <w:r>
+        <w:rPr>
+          <w:rFonts w:hint="eastAsia"/>
+        </w:rPr>
+        <w:t>依序求出</w:t>
+      </w:r>
+      <w:r>
+        <w:rPr>
+          <w:rFonts w:hint="eastAsia"/>
+        </w:rPr>
+        <w:t>A^1,A^2,A^3,...,A^n</w:t>
       </w:r>
     </w:p>
     <w:p>
@@ -7426,13 +11002,36 @@
         <w:rPr>
           <w:rFonts w:hint="eastAsia"/>
         </w:rPr>
-        <w:t>3.Repeat 1~2 Until U=V or E</w:t>
-      </w:r>
-      <w:r>
-        <w:rPr>
-          <w:rFonts w:hint="eastAsia"/>
-        </w:rPr>
-        <w:t>為空</w:t>
+        <w:t>則</w:t>
+      </w:r>
+      <w:r>
+        <w:rPr>
+          <w:rFonts w:hint="eastAsia"/>
+        </w:rPr>
+        <w:t>A^n</w:t>
+      </w:r>
+      <w:r>
+        <w:rPr>
+          <w:rFonts w:hint="eastAsia"/>
+        </w:rPr>
+        <w:t>矩陣即為結果</w:t>
+      </w:r>
+    </w:p>
+    <w:p/>
+    <w:p>
+      <w:r>
+        <w:t>A^k[i,j] = min{A^k-1[i,j], A^k-1[i,k] + A^(k-1)[k,j]}</w:t>
+      </w:r>
+    </w:p>
+    <w:p/>
+    <w:p>
+      <w:r>
+        <w:t>Algo:</w:t>
+      </w:r>
+    </w:p>
+    <w:p>
+      <w:r>
+        <w:t>Floyd-warshall(Cost,A,n)</w:t>
       </w:r>
     </w:p>
     <w:p>
@@ -7445,578 +11044,203 @@
         <w:rPr>
           <w:rFonts w:hint="eastAsia"/>
         </w:rPr>
-        <w:t>4.if S has &lt; (n-1)</w:t>
-      </w:r>
-      <w:r>
-        <w:rPr>
-          <w:rFonts w:hint="eastAsia"/>
-        </w:rPr>
-        <w:t>條邊</w:t>
-      </w:r>
-      <w:r>
-        <w:rPr>
-          <w:rFonts w:hint="eastAsia"/>
-        </w:rPr>
-        <w:t xml:space="preserve"> then "No Spanning Tree"</w:t>
-      </w:r>
-    </w:p>
-    <w:p>
-      <w:r>
-        <w:rPr>
-          <w:rFonts w:hint="eastAsia"/>
-        </w:rPr>
-        <w:t>Time:O(n</w:t>
-      </w:r>
-      <w:r>
-        <w:rPr>
-          <w:rFonts w:hint="eastAsia"/>
-        </w:rPr>
-        <w:t>平方</w:t>
-      </w:r>
-      <w:r>
-        <w:rPr>
-          <w:rFonts w:hint="eastAsia"/>
-        </w:rPr>
-        <w:t>) or O(V</w:t>
-      </w:r>
-      <w:r>
-        <w:rPr>
-          <w:rFonts w:hint="eastAsia"/>
-        </w:rPr>
-        <w:t>平方</w:t>
+        <w:t>// Cost:n*n</w:t>
+      </w:r>
+      <w:r>
+        <w:rPr>
+          <w:rFonts w:hint="eastAsia"/>
+        </w:rPr>
+        <w:t>成本矩陣</w:t>
+      </w:r>
+    </w:p>
+    <w:p>
+      <w:r>
+        <w:t>// A:n*n matrix</w:t>
+      </w:r>
+    </w:p>
+    <w:p>
+      <w:r>
+        <w:t>// n = |V|</w:t>
+      </w:r>
+    </w:p>
+    <w:p>
+      <w:r>
+        <w:t>{</w:t>
+      </w:r>
+    </w:p>
+    <w:p>
+      <w:pPr>
+        <w:rPr>
+          <w:rFonts w:hint="eastAsia"/>
+        </w:rPr>
+      </w:pPr>
+      <w:r>
+        <w:rPr>
+          <w:rFonts w:hint="eastAsia"/>
+        </w:rPr>
+        <w:t xml:space="preserve">  for i=1 to n // </w:t>
+      </w:r>
+      <w:r>
+        <w:rPr>
+          <w:rFonts w:hint="eastAsia"/>
+        </w:rPr>
+        <w:t>初值設定，即</w:t>
+      </w:r>
+      <w:r>
+        <w:rPr>
+          <w:rFonts w:hint="eastAsia"/>
+        </w:rPr>
+        <w:t>A^0</w:t>
+      </w:r>
+    </w:p>
+    <w:p>
+      <w:r>
+        <w:t xml:space="preserve">  {</w:t>
+      </w:r>
+    </w:p>
+    <w:p>
+      <w:r>
+        <w:t xml:space="preserve">    for j=1 to n</w:t>
+      </w:r>
+    </w:p>
+    <w:p>
+      <w:r>
+        <w:t xml:space="preserve">    {</w:t>
+      </w:r>
+    </w:p>
+    <w:p>
+      <w:r>
+        <w:t xml:space="preserve">      A[i,j] = Cost[i,j];</w:t>
+      </w:r>
+    </w:p>
+    <w:p>
+      <w:r>
+        <w:t xml:space="preserve">    }</w:t>
+      </w:r>
+    </w:p>
+    <w:p>
+      <w:r>
+        <w:t xml:space="preserve">  }</w:t>
+      </w:r>
+    </w:p>
+    <w:p>
+      <w:r>
+        <w:t xml:space="preserve">  </w:t>
+      </w:r>
+    </w:p>
+    <w:p>
+      <w:pPr>
+        <w:rPr>
+          <w:rFonts w:hint="eastAsia"/>
+        </w:rPr>
+      </w:pPr>
+      <w:r>
+        <w:rPr>
+          <w:rFonts w:hint="eastAsia"/>
+        </w:rPr>
+        <w:t xml:space="preserve">  for k=1 to n // </w:t>
+      </w:r>
+      <w:r>
+        <w:rPr>
+          <w:rFonts w:hint="eastAsia"/>
+        </w:rPr>
+        <w:t>依序求出</w:t>
+      </w:r>
+      <w:r>
+        <w:rPr>
+          <w:rFonts w:hint="eastAsia"/>
+        </w:rPr>
+        <w:t>A^1,A^2,A^3,...,A^n</w:t>
+      </w:r>
+    </w:p>
+    <w:p>
+      <w:r>
+        <w:t xml:space="preserve">  {</w:t>
+      </w:r>
+    </w:p>
+    <w:p>
+      <w:r>
+        <w:t xml:space="preserve">    for i=1 to n</w:t>
+      </w:r>
+    </w:p>
+    <w:p>
+      <w:r>
+        <w:t xml:space="preserve">    {</w:t>
+      </w:r>
+    </w:p>
+    <w:p>
+      <w:r>
+        <w:t xml:space="preserve">      for j=1 to n</w:t>
+      </w:r>
+    </w:p>
+    <w:p>
+      <w:r>
+        <w:t xml:space="preserve">      {</w:t>
+      </w:r>
+    </w:p>
+    <w:p>
+      <w:r>
+        <w:t xml:space="preserve">        if (A[i,j] &gt; A[i,k] + A[k,j])</w:t>
+      </w:r>
+    </w:p>
+    <w:p>
+      <w:r>
+        <w:t xml:space="preserve">        {</w:t>
+      </w:r>
+    </w:p>
+    <w:p>
+      <w:r>
+        <w:t xml:space="preserve">          A[i,j] = A[i,k] + A[k,j];</w:t>
+      </w:r>
+    </w:p>
+    <w:p>
+      <w:r>
+        <w:t xml:space="preserve">        }</w:t>
+      </w:r>
+    </w:p>
+    <w:p>
+      <w:r>
+        <w:t xml:space="preserve">      }</w:t>
+      </w:r>
+    </w:p>
+    <w:p>
+      <w:r>
+        <w:t xml:space="preserve">    }</w:t>
+      </w:r>
+    </w:p>
+    <w:p>
+      <w:r>
+        <w:t xml:space="preserve">  }</w:t>
+      </w:r>
+    </w:p>
+    <w:p>
+      <w:r>
+        <w:t>}</w:t>
+      </w:r>
+    </w:p>
+    <w:p>
+      <w:pPr>
+        <w:rPr>
+          <w:rFonts w:hint="eastAsia"/>
+        </w:rPr>
+      </w:pPr>
+      <w:r>
+        <w:rPr>
+          <w:rFonts w:hint="eastAsia"/>
+        </w:rPr>
+        <w:t>Time: O(n</w:t>
+      </w:r>
+      <w:r>
+        <w:rPr>
+          <w:rFonts w:hint="eastAsia"/>
+        </w:rPr>
+        <w:t>三次方</w:t>
       </w:r>
       <w:r>
         <w:rPr>
           <w:rFonts w:hint="eastAsia"/>
         </w:rPr>
         <w:t>)</w:t>
-      </w:r>
-      <w:r>
-        <w:rPr>
-          <w:rFonts w:hint="eastAsia"/>
-        </w:rPr>
-        <w:t>，因為</w:t>
-      </w:r>
-      <w:r>
-        <w:rPr>
-          <w:rFonts w:hint="eastAsia"/>
-        </w:rPr>
-        <w:t>Based on Adjacency Matrix</w:t>
-      </w:r>
-    </w:p>
-    <w:p/>
-    <w:p>
-      <w:r>
-        <w:t>[Algo</w:t>
-      </w:r>
-      <w:r>
-        <w:rPr>
-          <w:rFonts w:hint="eastAsia"/>
-        </w:rPr>
-        <w:t>版</w:t>
-      </w:r>
-      <w:r>
-        <w:rPr>
-          <w:rFonts w:hint="eastAsia"/>
-        </w:rPr>
-        <w:t>]</w:t>
-      </w:r>
-    </w:p>
-    <w:p>
-      <w:pPr>
-        <w:rPr>
-          <w:rFonts w:hint="eastAsia"/>
-        </w:rPr>
-      </w:pPr>
-      <w:r>
-        <w:rPr>
-          <w:rFonts w:hint="eastAsia"/>
-        </w:rPr>
-        <w:t>Time</w:t>
-      </w:r>
-      <w:r>
-        <w:rPr>
-          <w:rFonts w:hint="eastAsia"/>
-        </w:rPr>
-        <w:t>分析</w:t>
-      </w:r>
-      <w:r>
-        <w:rPr>
-          <w:rFonts w:hint="eastAsia"/>
-        </w:rPr>
-        <w:t>:</w:t>
-      </w:r>
-    </w:p>
-    <w:p>
-      <w:pPr>
-        <w:rPr>
-          <w:rFonts w:hint="eastAsia"/>
-        </w:rPr>
-      </w:pPr>
-      <w:r>
-        <w:rPr>
-          <w:rFonts w:hint="eastAsia"/>
-        </w:rPr>
-        <w:t>[</w:t>
-      </w:r>
-      <w:r>
-        <w:rPr>
-          <w:rFonts w:hint="eastAsia"/>
-        </w:rPr>
-        <w:t>法一</w:t>
-      </w:r>
-      <w:r>
-        <w:rPr>
-          <w:rFonts w:hint="eastAsia"/>
-        </w:rPr>
-        <w:t>]:priority Queue</w:t>
-      </w:r>
-      <w:r>
-        <w:rPr>
-          <w:rFonts w:hint="eastAsia"/>
-        </w:rPr>
-        <w:t>用</w:t>
-      </w:r>
-      <w:r>
-        <w:rPr>
-          <w:rFonts w:hint="eastAsia"/>
-        </w:rPr>
-        <w:t>Binary Heap</w:t>
-      </w:r>
-      <w:r>
-        <w:rPr>
-          <w:rFonts w:hint="eastAsia"/>
-        </w:rPr>
-        <w:t>製作</w:t>
-      </w:r>
-      <w:r>
-        <w:rPr>
-          <w:rFonts w:hint="eastAsia"/>
-        </w:rPr>
-        <w:t>(Min-Heap)</w:t>
-      </w:r>
-    </w:p>
-    <w:p>
-      <w:pPr>
-        <w:rPr>
-          <w:rFonts w:hint="eastAsia"/>
-        </w:rPr>
-      </w:pPr>
-      <w:r>
-        <w:rPr>
-          <w:rFonts w:hint="eastAsia"/>
-        </w:rPr>
-        <w:t>Time = O(V)(</w:t>
-      </w:r>
-      <w:r>
-        <w:rPr>
-          <w:rFonts w:hint="eastAsia"/>
-        </w:rPr>
-        <w:t>初值</w:t>
-      </w:r>
-      <w:r>
-        <w:rPr>
-          <w:rFonts w:hint="eastAsia"/>
-        </w:rPr>
-        <w:t>) + O(V)(</w:t>
-      </w:r>
-      <w:r>
-        <w:rPr>
-          <w:rFonts w:hint="eastAsia"/>
-        </w:rPr>
-        <w:t>建</w:t>
-      </w:r>
-      <w:r>
-        <w:rPr>
-          <w:rFonts w:hint="eastAsia"/>
-        </w:rPr>
-        <w:t>Heap) + O(logV)*V</w:t>
-      </w:r>
-      <w:r>
-        <w:rPr>
-          <w:rFonts w:hint="eastAsia"/>
-        </w:rPr>
-        <w:t>次</w:t>
-      </w:r>
-      <w:r>
-        <w:rPr>
-          <w:rFonts w:hint="eastAsia"/>
-        </w:rPr>
-        <w:t>(Extract-Min(Q)) + O(logV)*2E(decrease key</w:t>
-      </w:r>
-      <w:r>
-        <w:rPr>
-          <w:rFonts w:hint="eastAsia"/>
-        </w:rPr>
-        <w:t>動作</w:t>
-      </w:r>
-      <w:r>
-        <w:rPr>
-          <w:rFonts w:hint="eastAsia"/>
-        </w:rPr>
-        <w:t>)</w:t>
-      </w:r>
-    </w:p>
-    <w:p>
-      <w:pPr>
-        <w:rPr>
-          <w:rFonts w:hint="eastAsia"/>
-        </w:rPr>
-      </w:pPr>
-      <w:r>
-        <w:rPr>
-          <w:rFonts w:hint="eastAsia"/>
-        </w:rPr>
-        <w:t>一般而言，</w:t>
-      </w:r>
-      <w:r>
-        <w:rPr>
-          <w:rFonts w:hint="eastAsia"/>
-        </w:rPr>
-        <w:t>E</w:t>
-      </w:r>
-      <w:r>
-        <w:rPr>
-          <w:rFonts w:hint="eastAsia"/>
-        </w:rPr>
-        <w:t>會大於</w:t>
-      </w:r>
-      <w:r>
-        <w:rPr>
-          <w:rFonts w:hint="eastAsia"/>
-        </w:rPr>
-        <w:t>V (</w:t>
-      </w:r>
-      <w:r>
-        <w:rPr>
-          <w:rFonts w:hint="eastAsia"/>
-        </w:rPr>
-        <w:t>因為</w:t>
-      </w:r>
-      <w:r>
-        <w:rPr>
-          <w:rFonts w:hint="eastAsia"/>
-        </w:rPr>
-        <w:t>E&gt;=(V-1))</w:t>
-      </w:r>
-    </w:p>
-    <w:p>
-      <w:pPr>
-        <w:rPr>
-          <w:rFonts w:hint="eastAsia"/>
-        </w:rPr>
-      </w:pPr>
-      <w:r>
-        <w:rPr>
-          <w:rFonts w:hint="eastAsia"/>
-        </w:rPr>
-        <w:t>所以</w:t>
-      </w:r>
-      <w:r>
-        <w:rPr>
-          <w:rFonts w:hint="eastAsia"/>
-        </w:rPr>
-        <w:t xml:space="preserve">Prim's Time: O(ElogV) =&gt; </w:t>
-      </w:r>
-      <w:r>
-        <w:rPr>
-          <w:rFonts w:hint="eastAsia"/>
-        </w:rPr>
-        <w:t>與</w:t>
-      </w:r>
-      <w:r>
-        <w:rPr>
-          <w:rFonts w:hint="eastAsia"/>
-        </w:rPr>
-        <w:t>Kruskal's algo</w:t>
-      </w:r>
-      <w:r>
-        <w:rPr>
-          <w:rFonts w:hint="eastAsia"/>
-        </w:rPr>
-        <w:t>相同</w:t>
-      </w:r>
-    </w:p>
-    <w:p>
-      <w:pPr>
-        <w:rPr>
-          <w:rFonts w:hint="eastAsia"/>
-        </w:rPr>
-      </w:pPr>
-      <w:r>
-        <w:rPr>
-          <w:rFonts w:hint="eastAsia"/>
-        </w:rPr>
-        <w:t>[</w:t>
-      </w:r>
-      <w:r>
-        <w:rPr>
-          <w:rFonts w:hint="eastAsia"/>
-        </w:rPr>
-        <w:t>法二</w:t>
-      </w:r>
-      <w:r>
-        <w:rPr>
-          <w:rFonts w:hint="eastAsia"/>
-        </w:rPr>
-        <w:t>]:priority Queue</w:t>
-      </w:r>
-      <w:r>
-        <w:rPr>
-          <w:rFonts w:hint="eastAsia"/>
-        </w:rPr>
-        <w:t>用</w:t>
-      </w:r>
-      <w:r>
-        <w:rPr>
-          <w:rFonts w:hint="eastAsia"/>
-        </w:rPr>
-        <w:t>Fib. Heap</w:t>
-      </w:r>
-      <w:r>
-        <w:rPr>
-          <w:rFonts w:hint="eastAsia"/>
-        </w:rPr>
-        <w:t>製作，可加速</w:t>
-      </w:r>
-      <w:r>
-        <w:rPr>
-          <w:rFonts w:hint="eastAsia"/>
-        </w:rPr>
-        <w:t>decrease key</w:t>
-      </w:r>
-      <w:r>
-        <w:rPr>
-          <w:rFonts w:hint="eastAsia"/>
-        </w:rPr>
-        <w:t>之動作</w:t>
-      </w:r>
-      <w:r>
-        <w:rPr>
-          <w:rFonts w:hint="eastAsia"/>
-        </w:rPr>
-        <w:t xml:space="preserve"> =&gt; O(1)Time in amorized cost</w:t>
-      </w:r>
-    </w:p>
-    <w:p>
-      <w:pPr>
-        <w:rPr>
-          <w:rFonts w:hint="eastAsia"/>
-        </w:rPr>
-      </w:pPr>
-      <w:r>
-        <w:rPr>
-          <w:rFonts w:hint="eastAsia"/>
-        </w:rPr>
-        <w:t>Time = O(V) + O(V) + O(logV)*V</w:t>
-      </w:r>
-      <w:r>
-        <w:rPr>
-          <w:rFonts w:hint="eastAsia"/>
-        </w:rPr>
-        <w:t>次</w:t>
-      </w:r>
-      <w:r>
-        <w:rPr>
-          <w:rFonts w:hint="eastAsia"/>
-        </w:rPr>
-        <w:t xml:space="preserve"> + O(1)*2E = O(V) + O(logV)*V</w:t>
-      </w:r>
-      <w:r>
-        <w:rPr>
-          <w:rFonts w:hint="eastAsia"/>
-        </w:rPr>
-        <w:t>次</w:t>
-      </w:r>
-      <w:r>
-        <w:rPr>
-          <w:rFonts w:hint="eastAsia"/>
-        </w:rPr>
-        <w:t xml:space="preserve"> + O(E)</w:t>
-      </w:r>
-    </w:p>
-    <w:p>
-      <w:r>
-        <w:t>= O(VlogV + E)</w:t>
-      </w:r>
-    </w:p>
-    <w:p/>
-    <w:p>
-      <w:r>
-        <w:t>Sollin's Algo</w:t>
-      </w:r>
-    </w:p>
-    <w:p>
-      <w:pPr>
-        <w:rPr>
-          <w:rFonts w:hint="eastAsia"/>
-        </w:rPr>
-      </w:pPr>
-      <w:r>
-        <w:rPr>
-          <w:rFonts w:hint="eastAsia"/>
-        </w:rPr>
-        <w:t>[DS</w:t>
-      </w:r>
-      <w:r>
-        <w:rPr>
-          <w:rFonts w:hint="eastAsia"/>
-        </w:rPr>
-        <w:t>版本才有</w:t>
-      </w:r>
-      <w:r>
-        <w:rPr>
-          <w:rFonts w:hint="eastAsia"/>
-        </w:rPr>
-        <w:t>]</w:t>
-      </w:r>
-    </w:p>
-    <w:p>
-      <w:pPr>
-        <w:rPr>
-          <w:rFonts w:hint="eastAsia"/>
-        </w:rPr>
-      </w:pPr>
-      <w:r>
-        <w:rPr>
-          <w:rFonts w:hint="eastAsia"/>
-        </w:rPr>
-        <w:t xml:space="preserve">Initially, </w:t>
-      </w:r>
-      <w:r>
-        <w:rPr>
-          <w:rFonts w:hint="eastAsia"/>
-        </w:rPr>
-        <w:t>各頂點視為獨立</w:t>
-      </w:r>
-      <w:r>
-        <w:rPr>
-          <w:rFonts w:hint="eastAsia"/>
-        </w:rPr>
-        <w:t>Tree</w:t>
-      </w:r>
-      <w:r>
-        <w:rPr>
-          <w:rFonts w:hint="eastAsia"/>
-        </w:rPr>
-        <w:t>之</w:t>
-      </w:r>
-      <w:r>
-        <w:rPr>
-          <w:rFonts w:hint="eastAsia"/>
-        </w:rPr>
-        <w:t>Root</w:t>
-      </w:r>
-    </w:p>
-    <w:p>
-      <w:r>
-        <w:t>Steps:</w:t>
-      </w:r>
-    </w:p>
-    <w:p>
-      <w:pPr>
-        <w:rPr>
-          <w:rFonts w:hint="eastAsia"/>
-        </w:rPr>
-      </w:pPr>
-      <w:r>
-        <w:rPr>
-          <w:rFonts w:hint="eastAsia"/>
-        </w:rPr>
-        <w:t>1.</w:t>
-      </w:r>
-      <w:r>
-        <w:rPr>
-          <w:rFonts w:hint="eastAsia"/>
-        </w:rPr>
-        <w:t>每棵</w:t>
-      </w:r>
-      <w:r>
-        <w:rPr>
-          <w:rFonts w:hint="eastAsia"/>
-        </w:rPr>
-        <w:t>Tree</w:t>
-      </w:r>
-      <w:r>
-        <w:rPr>
-          <w:rFonts w:hint="eastAsia"/>
-        </w:rPr>
-        <w:t>各自挑出最小成本之樹邊</w:t>
-      </w:r>
-    </w:p>
-    <w:p>
-      <w:pPr>
-        <w:rPr>
-          <w:rFonts w:hint="eastAsia"/>
-        </w:rPr>
-      </w:pPr>
-      <w:r>
-        <w:rPr>
-          <w:rFonts w:hint="eastAsia"/>
-        </w:rPr>
-        <w:t>2.</w:t>
-      </w:r>
-      <w:r>
-        <w:rPr>
-          <w:rFonts w:hint="eastAsia"/>
-        </w:rPr>
-        <w:t>刪除重複挑出的邊，只保留一份即可</w:t>
-      </w:r>
-    </w:p>
-    <w:p>
-      <w:pPr>
-        <w:rPr>
-          <w:rFonts w:hint="eastAsia"/>
-        </w:rPr>
-      </w:pPr>
-      <w:r>
-        <w:rPr>
-          <w:rFonts w:hint="eastAsia"/>
-        </w:rPr>
-        <w:t xml:space="preserve">3.Repeat 1~2 Until </w:t>
-      </w:r>
-      <w:r>
-        <w:rPr>
-          <w:rFonts w:hint="eastAsia"/>
-        </w:rPr>
-        <w:t>剩下一棵</w:t>
-      </w:r>
-      <w:r>
-        <w:rPr>
-          <w:rFonts w:hint="eastAsia"/>
-        </w:rPr>
-        <w:t>Tree or E</w:t>
-      </w:r>
-      <w:r>
-        <w:rPr>
-          <w:rFonts w:hint="eastAsia"/>
-        </w:rPr>
-        <w:t>為空</w:t>
-      </w:r>
-    </w:p>
-    <w:p>
-      <w:pPr>
-        <w:rPr>
-          <w:rFonts w:hint="eastAsia"/>
-        </w:rPr>
-      </w:pPr>
-      <w:r>
-        <w:rPr>
-          <w:rFonts w:hint="eastAsia"/>
-        </w:rPr>
-        <w:t>4.if S has &lt; (n-1)</w:t>
-      </w:r>
-      <w:r>
-        <w:rPr>
-          <w:rFonts w:hint="eastAsia"/>
-        </w:rPr>
-        <w:t>條邊</w:t>
-      </w:r>
-      <w:r>
-        <w:rPr>
-          <w:rFonts w:hint="eastAsia"/>
-        </w:rPr>
-        <w:t xml:space="preserve"> then "No Spanning Tree"</w:t>
       </w:r>
       <w:bookmarkStart w:id="0" w:name="_GoBack"/>
       <w:bookmarkEnd w:id="0"/>
@@ -9049,6 +12273,16 @@
       <w:szCs w:val="20"/>
     </w:rPr>
   </w:style>
+  <w:style w:type="character" w:styleId="a9">
+    <w:name w:val="Placeholder Text"/>
+    <w:basedOn w:val="a0"/>
+    <w:uiPriority w:val="99"/>
+    <w:semiHidden/>
+    <w:rsid w:val="00510447"/>
+    <w:rPr>
+      <w:color w:val="808080"/>
+    </w:rPr>
+  </w:style>
 </w:styles>
 </file>
 

</xml_diff>